<commit_message>
Updated the features for the elements and add the Arduino Duemilnove schematic in applications
</commit_message>
<xml_diff>
--- a/Architecture/Architecture.docx
+++ b/Architecture/Architecture.docx
@@ -238,7 +238,17 @@
           <w:szCs w:val="24"/>
           <w:lang w:val="bg-BG"/>
         </w:rPr>
-        <w:t>КУРСОВA ПРОЕКТ</w:t>
+        <w:t>КУРСОВ</w:t>
+      </w:r>
+      <w:r>
+        <w:rPr>
+          <w:rFonts w:cs="Times New Roman"/>
+          <w:b/>
+          <w:sz w:val="36"/>
+          <w:szCs w:val="24"/>
+          <w:lang w:val="bg-BG"/>
+        </w:rPr>
+        <w:t xml:space="preserve"> ПРОЕКТ</w:t>
       </w:r>
     </w:p>
     <w:p>
@@ -344,7 +354,18 @@
           <w:shd w:val="clear" w:color="auto" w:fill="FFFFFF"/>
           <w:lang w:val="bg-BG"/>
         </w:rPr>
-        <w:t>Система за управление на светлините на автомобила</w:t>
+        <w:t>Система за управл</w:t>
+      </w:r>
+      <w:r>
+        <w:rPr>
+          <w:rFonts w:cs="Times New Roman"/>
+          <w:b/>
+          <w:sz w:val="28"/>
+          <w:szCs w:val="19"/>
+          <w:shd w:val="clear" w:color="auto" w:fill="FFFFFF"/>
+          <w:lang w:val="bg-BG"/>
+        </w:rPr>
+        <w:t>ение на светлините на автомобил</w:t>
       </w:r>
     </w:p>
     <w:p>
@@ -1113,8 +1134,6 @@
             </w:rPr>
             <w:t>Съдържание</w:t>
           </w:r>
-          <w:bookmarkStart w:id="0" w:name="_GoBack"/>
-          <w:bookmarkEnd w:id="0"/>
         </w:p>
         <w:p>
           <w:pPr>
@@ -1138,7 +1157,7 @@
           <w:r>
             <w:fldChar w:fldCharType="separate"/>
           </w:r>
-          <w:hyperlink w:anchor="_Toc450602148" w:history="1">
+          <w:hyperlink w:anchor="_Toc452932667" w:history="1">
             <w:r>
               <w:rPr>
                 <w:rStyle w:val="Hyperlink"/>
@@ -1181,7 +1200,7 @@
                 <w:noProof/>
                 <w:webHidden/>
               </w:rPr>
-              <w:instrText xml:space="preserve"> PAGEREF _Toc450602148 \h </w:instrText>
+              <w:instrText xml:space="preserve"> PAGEREF _Toc452932667 \h </w:instrText>
             </w:r>
             <w:r>
               <w:rPr>
@@ -1225,7 +1244,7 @@
               <w:sz w:val="22"/>
             </w:rPr>
           </w:pPr>
-          <w:hyperlink w:anchor="_Toc450602149" w:history="1">
+          <w:hyperlink w:anchor="_Toc452932668" w:history="1">
             <w:r>
               <w:rPr>
                 <w:rStyle w:val="Hyperlink"/>
@@ -1268,7 +1287,7 @@
                 <w:noProof/>
                 <w:webHidden/>
               </w:rPr>
-              <w:instrText xml:space="preserve"> PAGEREF _Toc450602149 \h </w:instrText>
+              <w:instrText xml:space="preserve"> PAGEREF _Toc452932668 \h </w:instrText>
             </w:r>
             <w:r>
               <w:rPr>
@@ -1312,7 +1331,7 @@
               <w:sz w:val="22"/>
             </w:rPr>
           </w:pPr>
-          <w:hyperlink w:anchor="_Toc450602150" w:history="1">
+          <w:hyperlink w:anchor="_Toc452932669" w:history="1">
             <w:r>
               <w:rPr>
                 <w:rStyle w:val="Hyperlink"/>
@@ -1356,7 +1375,7 @@
                 <w:noProof/>
                 <w:webHidden/>
               </w:rPr>
-              <w:instrText xml:space="preserve"> PAGEREF _Toc450602150 \h </w:instrText>
+              <w:instrText xml:space="preserve"> PAGEREF _Toc452932669 \h </w:instrText>
             </w:r>
             <w:r>
               <w:rPr>
@@ -1400,7 +1419,7 @@
               <w:sz w:val="22"/>
             </w:rPr>
           </w:pPr>
-          <w:hyperlink w:anchor="_Toc450602151" w:history="1">
+          <w:hyperlink w:anchor="_Toc452932670" w:history="1">
             <w:r>
               <w:rPr>
                 <w:rStyle w:val="Hyperlink"/>
@@ -1444,7 +1463,7 @@
                 <w:noProof/>
                 <w:webHidden/>
               </w:rPr>
-              <w:instrText xml:space="preserve"> PAGEREF _Toc450602151 \h </w:instrText>
+              <w:instrText xml:space="preserve"> PAGEREF _Toc452932670 \h </w:instrText>
             </w:r>
             <w:r>
               <w:rPr>
@@ -1464,7 +1483,7 @@
                 <w:noProof/>
                 <w:webHidden/>
               </w:rPr>
-              <w:t>3</w:t>
+              <w:t>4</w:t>
             </w:r>
             <w:r>
               <w:rPr>
@@ -1488,7 +1507,7 @@
               <w:sz w:val="22"/>
             </w:rPr>
           </w:pPr>
-          <w:hyperlink w:anchor="_Toc450602152" w:history="1">
+          <w:hyperlink w:anchor="_Toc452932671" w:history="1">
             <w:r>
               <w:rPr>
                 <w:rStyle w:val="Hyperlink"/>
@@ -1532,7 +1551,7 @@
                 <w:noProof/>
                 <w:webHidden/>
               </w:rPr>
-              <w:instrText xml:space="preserve"> PAGEREF _Toc450602152 \h </w:instrText>
+              <w:instrText xml:space="preserve"> PAGEREF _Toc452932671 \h </w:instrText>
             </w:r>
             <w:r>
               <w:rPr>
@@ -1552,7 +1571,7 @@
                 <w:noProof/>
                 <w:webHidden/>
               </w:rPr>
-              <w:t>4</w:t>
+              <w:t>5</w:t>
             </w:r>
             <w:r>
               <w:rPr>
@@ -1575,7 +1594,7 @@
               <w:sz w:val="22"/>
             </w:rPr>
           </w:pPr>
-          <w:hyperlink w:anchor="_Toc450602153" w:history="1">
+          <w:hyperlink w:anchor="_Toc452932672" w:history="1">
             <w:r>
               <w:rPr>
                 <w:rStyle w:val="Hyperlink"/>
@@ -1603,7 +1622,7 @@
                 <w:noProof/>
                 <w:webHidden/>
               </w:rPr>
-              <w:instrText xml:space="preserve"> PAGEREF _Toc450602153 \h </w:instrText>
+              <w:instrText xml:space="preserve"> PAGEREF _Toc452932672 \h </w:instrText>
             </w:r>
             <w:r>
               <w:rPr>
@@ -1623,7 +1642,7 @@
                 <w:noProof/>
                 <w:webHidden/>
               </w:rPr>
-              <w:t>4</w:t>
+              <w:t>5</w:t>
             </w:r>
             <w:r>
               <w:rPr>
@@ -1646,7 +1665,7 @@
               <w:sz w:val="22"/>
             </w:rPr>
           </w:pPr>
-          <w:hyperlink w:anchor="_Toc450602154" w:history="1">
+          <w:hyperlink w:anchor="_Toc452932673" w:history="1">
             <w:r>
               <w:rPr>
                 <w:rStyle w:val="Hyperlink"/>
@@ -1681,7 +1700,7 @@
                 <w:noProof/>
                 <w:webHidden/>
               </w:rPr>
-              <w:instrText xml:space="preserve"> PAGEREF _Toc450602154 \h </w:instrText>
+              <w:instrText xml:space="preserve"> PAGEREF _Toc452932673 \h </w:instrText>
             </w:r>
             <w:r>
               <w:rPr>
@@ -1701,7 +1720,7 @@
                 <w:noProof/>
                 <w:webHidden/>
               </w:rPr>
-              <w:t>4</w:t>
+              <w:t>5</w:t>
             </w:r>
             <w:r>
               <w:rPr>
@@ -1724,7 +1743,7 @@
               <w:sz w:val="22"/>
             </w:rPr>
           </w:pPr>
-          <w:hyperlink w:anchor="_Toc450602155" w:history="1">
+          <w:hyperlink w:anchor="_Toc452932674" w:history="1">
             <w:r>
               <w:rPr>
                 <w:rStyle w:val="Hyperlink"/>
@@ -1752,7 +1771,7 @@
                 <w:noProof/>
                 <w:webHidden/>
               </w:rPr>
-              <w:instrText xml:space="preserve"> PAGEREF _Toc450602155 \h </w:instrText>
+              <w:instrText xml:space="preserve"> PAGEREF _Toc452932674 \h </w:instrText>
             </w:r>
             <w:r>
               <w:rPr>
@@ -1772,7 +1791,7 @@
                 <w:noProof/>
                 <w:webHidden/>
               </w:rPr>
-              <w:t>5</w:t>
+              <w:t>6</w:t>
             </w:r>
             <w:r>
               <w:rPr>
@@ -1795,7 +1814,7 @@
               <w:sz w:val="22"/>
             </w:rPr>
           </w:pPr>
-          <w:hyperlink w:anchor="_Toc450602156" w:history="1">
+          <w:hyperlink w:anchor="_Toc452932675" w:history="1">
             <w:r>
               <w:rPr>
                 <w:rStyle w:val="Hyperlink"/>
@@ -1823,7 +1842,7 @@
                 <w:noProof/>
                 <w:webHidden/>
               </w:rPr>
-              <w:instrText xml:space="preserve"> PAGEREF _Toc450602156 \h </w:instrText>
+              <w:instrText xml:space="preserve"> PAGEREF _Toc452932675 \h </w:instrText>
             </w:r>
             <w:r>
               <w:rPr>
@@ -1843,7 +1862,78 @@
                 <w:noProof/>
                 <w:webHidden/>
               </w:rPr>
-              <w:t>5</w:t>
+              <w:t>6</w:t>
+            </w:r>
+            <w:r>
+              <w:rPr>
+                <w:noProof/>
+                <w:webHidden/>
+              </w:rPr>
+              <w:fldChar w:fldCharType="end"/>
+            </w:r>
+          </w:hyperlink>
+        </w:p>
+        <w:p>
+          <w:pPr>
+            <w:pStyle w:val="TOC3"/>
+            <w:tabs>
+              <w:tab w:val="right" w:leader="dot" w:pos="9350"/>
+            </w:tabs>
+            <w:rPr>
+              <w:rFonts w:asciiTheme="minorHAnsi" w:eastAsiaTheme="minorEastAsia" w:hAnsiTheme="minorHAnsi"/>
+              <w:noProof/>
+              <w:sz w:val="22"/>
+            </w:rPr>
+          </w:pPr>
+          <w:hyperlink w:anchor="_Toc452932676" w:history="1">
+            <w:r>
+              <w:rPr>
+                <w:rStyle w:val="Hyperlink"/>
+                <w:noProof/>
+                <w:lang w:val="bg-BG"/>
+              </w:rPr>
+              <w:t>Прекъсвачи</w:t>
+            </w:r>
+            <w:r>
+              <w:rPr>
+                <w:noProof/>
+                <w:webHidden/>
+              </w:rPr>
+              <w:tab/>
+            </w:r>
+            <w:r>
+              <w:rPr>
+                <w:noProof/>
+                <w:webHidden/>
+              </w:rPr>
+              <w:fldChar w:fldCharType="begin"/>
+            </w:r>
+            <w:r>
+              <w:rPr>
+                <w:noProof/>
+                <w:webHidden/>
+              </w:rPr>
+              <w:instrText xml:space="preserve"> PAGEREF _Toc452932676 \h </w:instrText>
+            </w:r>
+            <w:r>
+              <w:rPr>
+                <w:noProof/>
+                <w:webHidden/>
+              </w:rPr>
+            </w:r>
+            <w:r>
+              <w:rPr>
+                <w:noProof/>
+                <w:webHidden/>
+              </w:rPr>
+              <w:fldChar w:fldCharType="separate"/>
+            </w:r>
+            <w:r>
+              <w:rPr>
+                <w:noProof/>
+                <w:webHidden/>
+              </w:rPr>
+              <w:t>7</w:t>
             </w:r>
             <w:r>
               <w:rPr>
@@ -1867,7 +1957,7 @@
               <w:sz w:val="22"/>
             </w:rPr>
           </w:pPr>
-          <w:hyperlink w:anchor="_Toc450602157" w:history="1">
+          <w:hyperlink w:anchor="_Toc452932677" w:history="1">
             <w:r>
               <w:rPr>
                 <w:rStyle w:val="Hyperlink"/>
@@ -1917,7 +2007,7 @@
                 <w:noProof/>
                 <w:webHidden/>
               </w:rPr>
-              <w:instrText xml:space="preserve"> PAGEREF _Toc450602157 \h </w:instrText>
+              <w:instrText xml:space="preserve"> PAGEREF _Toc452932677 \h </w:instrText>
             </w:r>
             <w:r>
               <w:rPr>
@@ -1937,7 +2027,7 @@
                 <w:noProof/>
                 <w:webHidden/>
               </w:rPr>
-              <w:t>6</w:t>
+              <w:t>7</w:t>
             </w:r>
             <w:r>
               <w:rPr>
@@ -1961,7 +2051,7 @@
               <w:sz w:val="22"/>
             </w:rPr>
           </w:pPr>
-          <w:hyperlink w:anchor="_Toc450602158" w:history="1">
+          <w:hyperlink w:anchor="_Toc452932678" w:history="1">
             <w:r>
               <w:rPr>
                 <w:rStyle w:val="Hyperlink"/>
@@ -2004,7 +2094,7 @@
                 <w:noProof/>
                 <w:webHidden/>
               </w:rPr>
-              <w:instrText xml:space="preserve"> PAGEREF _Toc450602158 \h </w:instrText>
+              <w:instrText xml:space="preserve"> PAGEREF _Toc452932678 \h </w:instrText>
             </w:r>
             <w:r>
               <w:rPr>
@@ -2024,7 +2114,7 @@
                 <w:noProof/>
                 <w:webHidden/>
               </w:rPr>
-              <w:t>6</w:t>
+              <w:t>8</w:t>
             </w:r>
             <w:r>
               <w:rPr>
@@ -2048,7 +2138,7 @@
               <w:sz w:val="22"/>
             </w:rPr>
           </w:pPr>
-          <w:hyperlink w:anchor="_Toc450602159" w:history="1">
+          <w:hyperlink w:anchor="_Toc452932679" w:history="1">
             <w:r>
               <w:rPr>
                 <w:rStyle w:val="Hyperlink"/>
@@ -2092,7 +2182,7 @@
                 <w:noProof/>
                 <w:webHidden/>
               </w:rPr>
-              <w:instrText xml:space="preserve"> PAGEREF _Toc450602159 \h </w:instrText>
+              <w:instrText xml:space="preserve"> PAGEREF _Toc452932679 \h </w:instrText>
             </w:r>
             <w:r>
               <w:rPr>
@@ -2112,7 +2202,7 @@
                 <w:noProof/>
                 <w:webHidden/>
               </w:rPr>
-              <w:t>7</w:t>
+              <w:t>8</w:t>
             </w:r>
             <w:r>
               <w:rPr>
@@ -2136,7 +2226,7 @@
               <w:sz w:val="22"/>
             </w:rPr>
           </w:pPr>
-          <w:hyperlink w:anchor="_Toc450602160" w:history="1">
+          <w:hyperlink w:anchor="_Toc452932680" w:history="1">
             <w:r>
               <w:rPr>
                 <w:rStyle w:val="Hyperlink"/>
@@ -2180,7 +2270,7 @@
                 <w:noProof/>
                 <w:webHidden/>
               </w:rPr>
-              <w:instrText xml:space="preserve"> PAGEREF _Toc450602160 \h </w:instrText>
+              <w:instrText xml:space="preserve"> PAGEREF _Toc452932680 \h </w:instrText>
             </w:r>
             <w:r>
               <w:rPr>
@@ -2200,7 +2290,7 @@
                 <w:noProof/>
                 <w:webHidden/>
               </w:rPr>
-              <w:t>7</w:t>
+              <w:t>9</w:t>
             </w:r>
             <w:r>
               <w:rPr>
@@ -2224,7 +2314,7 @@
               <w:sz w:val="22"/>
             </w:rPr>
           </w:pPr>
-          <w:hyperlink w:anchor="_Toc450602161" w:history="1">
+          <w:hyperlink w:anchor="_Toc452932681" w:history="1">
             <w:r>
               <w:rPr>
                 <w:rStyle w:val="Hyperlink"/>
@@ -2268,7 +2358,7 @@
                 <w:noProof/>
                 <w:webHidden/>
               </w:rPr>
-              <w:instrText xml:space="preserve"> PAGEREF _Toc450602161 \h </w:instrText>
+              <w:instrText xml:space="preserve"> PAGEREF _Toc452932681 \h </w:instrText>
             </w:r>
             <w:r>
               <w:rPr>
@@ -2288,7 +2378,7 @@
                 <w:noProof/>
                 <w:webHidden/>
               </w:rPr>
-              <w:t>7</w:t>
+              <w:t>9</w:t>
             </w:r>
             <w:r>
               <w:rPr>
@@ -2312,7 +2402,7 @@
               <w:sz w:val="22"/>
             </w:rPr>
           </w:pPr>
-          <w:hyperlink w:anchor="_Toc450602162" w:history="1">
+          <w:hyperlink w:anchor="_Toc452932682" w:history="1">
             <w:r>
               <w:rPr>
                 <w:rStyle w:val="Hyperlink"/>
@@ -2356,7 +2446,7 @@
                 <w:noProof/>
                 <w:webHidden/>
               </w:rPr>
-              <w:instrText xml:space="preserve"> PAGEREF _Toc450602162 \h </w:instrText>
+              <w:instrText xml:space="preserve"> PAGEREF _Toc452932682 \h </w:instrText>
             </w:r>
             <w:r>
               <w:rPr>
@@ -2376,7 +2466,7 @@
                 <w:noProof/>
                 <w:webHidden/>
               </w:rPr>
-              <w:t>7</w:t>
+              <w:t>9</w:t>
             </w:r>
             <w:r>
               <w:rPr>
@@ -2400,7 +2490,7 @@
               <w:sz w:val="22"/>
             </w:rPr>
           </w:pPr>
-          <w:hyperlink w:anchor="_Toc450602163" w:history="1">
+          <w:hyperlink w:anchor="_Toc452932683" w:history="1">
             <w:r>
               <w:rPr>
                 <w:rStyle w:val="Hyperlink"/>
@@ -2444,7 +2534,7 @@
                 <w:noProof/>
                 <w:webHidden/>
               </w:rPr>
-              <w:instrText xml:space="preserve"> PAGEREF _Toc450602163 \h </w:instrText>
+              <w:instrText xml:space="preserve"> PAGEREF _Toc452932683 \h </w:instrText>
             </w:r>
             <w:r>
               <w:rPr>
@@ -2464,7 +2554,7 @@
                 <w:noProof/>
                 <w:webHidden/>
               </w:rPr>
-              <w:t>7</w:t>
+              <w:t>9</w:t>
             </w:r>
             <w:r>
               <w:rPr>
@@ -2488,7 +2578,7 @@
               <w:sz w:val="22"/>
             </w:rPr>
           </w:pPr>
-          <w:hyperlink w:anchor="_Toc450602164" w:history="1">
+          <w:hyperlink w:anchor="_Toc452932684" w:history="1">
             <w:r>
               <w:rPr>
                 <w:rStyle w:val="Hyperlink"/>
@@ -2532,7 +2622,7 @@
                 <w:noProof/>
                 <w:webHidden/>
               </w:rPr>
-              <w:instrText xml:space="preserve"> PAGEREF _Toc450602164 \h </w:instrText>
+              <w:instrText xml:space="preserve"> PAGEREF _Toc452932684 \h </w:instrText>
             </w:r>
             <w:r>
               <w:rPr>
@@ -2552,7 +2642,7 @@
                 <w:noProof/>
                 <w:webHidden/>
               </w:rPr>
-              <w:t>8</w:t>
+              <w:t>9</w:t>
             </w:r>
             <w:r>
               <w:rPr>
@@ -2576,7 +2666,7 @@
               <w:sz w:val="22"/>
             </w:rPr>
           </w:pPr>
-          <w:hyperlink w:anchor="_Toc450602165" w:history="1">
+          <w:hyperlink w:anchor="_Toc452932685" w:history="1">
             <w:r>
               <w:rPr>
                 <w:rStyle w:val="Hyperlink"/>
@@ -2599,7 +2689,7 @@
                 <w:noProof/>
                 <w:lang w:val="bg-BG"/>
               </w:rPr>
-              <w:t>Натискане на бутона за светлини</w:t>
+              <w:t>Превключване на състоянието на прекъсвача за светлини</w:t>
             </w:r>
             <w:r>
               <w:rPr>
@@ -2620,7 +2710,7 @@
                 <w:noProof/>
                 <w:webHidden/>
               </w:rPr>
-              <w:instrText xml:space="preserve"> PAGEREF _Toc450602165 \h </w:instrText>
+              <w:instrText xml:space="preserve"> PAGEREF _Toc452932685 \h </w:instrText>
             </w:r>
             <w:r>
               <w:rPr>
@@ -2640,7 +2730,7 @@
                 <w:noProof/>
                 <w:webHidden/>
               </w:rPr>
-              <w:t>8</w:t>
+              <w:t>9</w:t>
             </w:r>
             <w:r>
               <w:rPr>
@@ -2664,7 +2754,7 @@
               <w:sz w:val="22"/>
             </w:rPr>
           </w:pPr>
-          <w:hyperlink w:anchor="_Toc450602166" w:history="1">
+          <w:hyperlink w:anchor="_Toc452932686" w:history="1">
             <w:r>
               <w:rPr>
                 <w:rStyle w:val="Hyperlink"/>
@@ -2687,7 +2777,7 @@
                 <w:noProof/>
                 <w:lang w:val="bg-BG"/>
               </w:rPr>
-              <w:t>Натискане на бутона за мигачи</w:t>
+              <w:t>Превключване на състоянието на прекъсвача за мигачи</w:t>
             </w:r>
             <w:r>
               <w:rPr>
@@ -2708,7 +2798,7 @@
                 <w:noProof/>
                 <w:webHidden/>
               </w:rPr>
-              <w:instrText xml:space="preserve"> PAGEREF _Toc450602166 \h </w:instrText>
+              <w:instrText xml:space="preserve"> PAGEREF _Toc452932686 \h </w:instrText>
             </w:r>
             <w:r>
               <w:rPr>
@@ -2728,7 +2818,7 @@
                 <w:noProof/>
                 <w:webHidden/>
               </w:rPr>
-              <w:t>8</w:t>
+              <w:t>10</w:t>
             </w:r>
             <w:r>
               <w:rPr>
@@ -2752,7 +2842,7 @@
               <w:sz w:val="22"/>
             </w:rPr>
           </w:pPr>
-          <w:hyperlink w:anchor="_Toc450602167" w:history="1">
+          <w:hyperlink w:anchor="_Toc452932687" w:history="1">
             <w:r>
               <w:rPr>
                 <w:rStyle w:val="Hyperlink"/>
@@ -2796,7 +2886,7 @@
                 <w:noProof/>
                 <w:webHidden/>
               </w:rPr>
-              <w:instrText xml:space="preserve"> PAGEREF _Toc450602167 \h </w:instrText>
+              <w:instrText xml:space="preserve"> PAGEREF _Toc452932687 \h </w:instrText>
             </w:r>
             <w:r>
               <w:rPr>
@@ -2816,7 +2906,7 @@
                 <w:noProof/>
                 <w:webHidden/>
               </w:rPr>
-              <w:t>8</w:t>
+              <w:t>10</w:t>
             </w:r>
             <w:r>
               <w:rPr>
@@ -2840,7 +2930,7 @@
               <w:sz w:val="22"/>
             </w:rPr>
           </w:pPr>
-          <w:hyperlink w:anchor="_Toc450602168" w:history="1">
+          <w:hyperlink w:anchor="_Toc452932688" w:history="1">
             <w:r>
               <w:rPr>
                 <w:rStyle w:val="Hyperlink"/>
@@ -2884,7 +2974,7 @@
                 <w:noProof/>
                 <w:webHidden/>
               </w:rPr>
-              <w:instrText xml:space="preserve"> PAGEREF _Toc450602168 \h </w:instrText>
+              <w:instrText xml:space="preserve"> PAGEREF _Toc452932688 \h </w:instrText>
             </w:r>
             <w:r>
               <w:rPr>
@@ -2904,7 +2994,7 @@
                 <w:noProof/>
                 <w:webHidden/>
               </w:rPr>
-              <w:t>8</w:t>
+              <w:t>10</w:t>
             </w:r>
             <w:r>
               <w:rPr>
@@ -2928,7 +3018,7 @@
               <w:sz w:val="22"/>
             </w:rPr>
           </w:pPr>
-          <w:hyperlink w:anchor="_Toc450602169" w:history="1">
+          <w:hyperlink w:anchor="_Toc452932689" w:history="1">
             <w:r>
               <w:rPr>
                 <w:rStyle w:val="Hyperlink"/>
@@ -2972,7 +3062,7 @@
                 <w:noProof/>
                 <w:webHidden/>
               </w:rPr>
-              <w:instrText xml:space="preserve"> PAGEREF _Toc450602169 \h </w:instrText>
+              <w:instrText xml:space="preserve"> PAGEREF _Toc452932689 \h </w:instrText>
             </w:r>
             <w:r>
               <w:rPr>
@@ -2992,7 +3082,78 @@
                 <w:noProof/>
                 <w:webHidden/>
               </w:rPr>
-              <w:t>9</w:t>
+              <w:t>10</w:t>
+            </w:r>
+            <w:r>
+              <w:rPr>
+                <w:noProof/>
+                <w:webHidden/>
+              </w:rPr>
+              <w:fldChar w:fldCharType="end"/>
+            </w:r>
+          </w:hyperlink>
+        </w:p>
+        <w:p>
+          <w:pPr>
+            <w:pStyle w:val="TOC1"/>
+            <w:tabs>
+              <w:tab w:val="right" w:leader="dot" w:pos="9350"/>
+            </w:tabs>
+            <w:rPr>
+              <w:rFonts w:asciiTheme="minorHAnsi" w:eastAsiaTheme="minorEastAsia" w:hAnsiTheme="minorHAnsi"/>
+              <w:noProof/>
+              <w:sz w:val="22"/>
+            </w:rPr>
+          </w:pPr>
+          <w:hyperlink w:anchor="_Toc452932690" w:history="1">
+            <w:r>
+              <w:rPr>
+                <w:rStyle w:val="Hyperlink"/>
+                <w:noProof/>
+                <w:lang w:val="bg-BG"/>
+              </w:rPr>
+              <w:t>ПРИЛОЖЕНИЯ</w:t>
+            </w:r>
+            <w:r>
+              <w:rPr>
+                <w:noProof/>
+                <w:webHidden/>
+              </w:rPr>
+              <w:tab/>
+            </w:r>
+            <w:r>
+              <w:rPr>
+                <w:noProof/>
+                <w:webHidden/>
+              </w:rPr>
+              <w:fldChar w:fldCharType="begin"/>
+            </w:r>
+            <w:r>
+              <w:rPr>
+                <w:noProof/>
+                <w:webHidden/>
+              </w:rPr>
+              <w:instrText xml:space="preserve"> PAGEREF _Toc452932690 \h </w:instrText>
+            </w:r>
+            <w:r>
+              <w:rPr>
+                <w:noProof/>
+                <w:webHidden/>
+              </w:rPr>
+            </w:r>
+            <w:r>
+              <w:rPr>
+                <w:noProof/>
+                <w:webHidden/>
+              </w:rPr>
+              <w:fldChar w:fldCharType="separate"/>
+            </w:r>
+            <w:r>
+              <w:rPr>
+                <w:noProof/>
+                <w:webHidden/>
+              </w:rPr>
+              <w:t>11</w:t>
             </w:r>
             <w:r>
               <w:rPr>
@@ -3025,6 +3186,28 @@
     </w:p>
     <w:p>
       <w:pPr>
+        <w:spacing w:after="160" w:line="259" w:lineRule="auto"/>
+        <w:ind w:firstLine="0"/>
+        <w:jc w:val="left"/>
+        <w:rPr>
+          <w:rFonts w:eastAsiaTheme="majorEastAsia" w:cstheme="majorBidi"/>
+          <w:b/>
+          <w:spacing w:val="-10"/>
+          <w:kern w:val="28"/>
+          <w:sz w:val="40"/>
+          <w:szCs w:val="56"/>
+          <w:lang w:val="bg-BG"/>
+        </w:rPr>
+      </w:pPr>
+      <w:r>
+        <w:rPr>
+          <w:lang w:val="bg-BG"/>
+        </w:rPr>
+        <w:br w:type="page"/>
+      </w:r>
+    </w:p>
+    <w:p>
+      <w:pPr>
         <w:pStyle w:val="Title"/>
         <w:rPr>
           <w:lang w:val="bg-BG"/>
@@ -3034,6 +3217,7 @@
         <w:rPr>
           <w:lang w:val="bg-BG"/>
         </w:rPr>
+        <w:lastRenderedPageBreak/>
         <w:t>Архитектура</w:t>
       </w:r>
       <w:r>
@@ -3059,15 +3243,14 @@
       <w:pPr>
         <w:pStyle w:val="Heading1"/>
       </w:pPr>
-      <w:bookmarkStart w:id="1" w:name="_Toc450602148"/>
-      <w:r>
-        <w:rPr>
-          <w:lang w:val="bg-BG"/>
-        </w:rPr>
-        <w:lastRenderedPageBreak/>
+      <w:bookmarkStart w:id="0" w:name="_Toc452932667"/>
+      <w:r>
+        <w:rPr>
+          <w:lang w:val="bg-BG"/>
+        </w:rPr>
         <w:t>Цел на документа</w:t>
       </w:r>
-      <w:bookmarkEnd w:id="1"/>
+      <w:bookmarkEnd w:id="0"/>
     </w:p>
     <w:p>
       <w:pPr>
@@ -3099,55 +3282,55 @@
         <w:pStyle w:val="Heading1"/>
         <w:ind w:hanging="360"/>
       </w:pPr>
-      <w:bookmarkStart w:id="2" w:name="_Toc450602149"/>
+      <w:bookmarkStart w:id="1" w:name="_Toc452932668"/>
       <w:r>
         <w:rPr>
           <w:lang w:val="bg-BG"/>
         </w:rPr>
         <w:t>Хардуерна конфигурация</w:t>
       </w:r>
+      <w:bookmarkEnd w:id="1"/>
+    </w:p>
+    <w:p>
+      <w:pPr>
+        <w:rPr>
+          <w:lang w:val="bg-BG"/>
+        </w:rPr>
+      </w:pPr>
+      <w:r>
+        <w:rPr>
+          <w:lang w:val="bg-BG"/>
+        </w:rPr>
+        <w:t>В тази секция се обръща внимание на хардуерната част от системата. В нея се описват подробно отделните част</w:t>
+      </w:r>
+      <w:r>
+        <w:rPr>
+          <w:lang w:val="bg-BG"/>
+        </w:rPr>
+        <w:t>и</w:t>
+      </w:r>
+      <w:r>
+        <w:rPr>
+          <w:lang w:val="bg-BG"/>
+        </w:rPr>
+        <w:t xml:space="preserve"> необходими за изграждането й, както и техните характеристики.</w:t>
+      </w:r>
+    </w:p>
+    <w:p>
+      <w:pPr>
+        <w:pStyle w:val="Heading2"/>
+        <w:rPr>
+          <w:lang w:val="bg-BG"/>
+        </w:rPr>
+      </w:pPr>
+      <w:bookmarkStart w:id="2" w:name="_Toc452932669"/>
+      <w:r>
+        <w:rPr>
+          <w:lang w:val="bg-BG"/>
+        </w:rPr>
+        <w:t>Схема на хардуерната конфигурация</w:t>
+      </w:r>
       <w:bookmarkEnd w:id="2"/>
-    </w:p>
-    <w:p>
-      <w:pPr>
-        <w:rPr>
-          <w:lang w:val="bg-BG"/>
-        </w:rPr>
-      </w:pPr>
-      <w:r>
-        <w:rPr>
-          <w:lang w:val="bg-BG"/>
-        </w:rPr>
-        <w:t>В тази секция се обръща внимание на хардуерната част от системата. В нея се описват подробно отделните част</w:t>
-      </w:r>
-      <w:r>
-        <w:rPr>
-          <w:lang w:val="bg-BG"/>
-        </w:rPr>
-        <w:t>и</w:t>
-      </w:r>
-      <w:r>
-        <w:rPr>
-          <w:lang w:val="bg-BG"/>
-        </w:rPr>
-        <w:t xml:space="preserve"> необходими за изграждането й, както и техните характеристики.</w:t>
-      </w:r>
-    </w:p>
-    <w:p>
-      <w:pPr>
-        <w:pStyle w:val="Heading2"/>
-        <w:rPr>
-          <w:lang w:val="bg-BG"/>
-        </w:rPr>
-      </w:pPr>
-      <w:bookmarkStart w:id="3" w:name="_Toc450602150"/>
-      <w:r>
-        <w:rPr>
-          <w:lang w:val="bg-BG"/>
-        </w:rPr>
-        <w:t>Схема на хардуерната конфигурация</w:t>
-      </w:r>
-      <w:bookmarkEnd w:id="3"/>
     </w:p>
     <w:p>
       <w:pPr>
@@ -4780,7 +4963,7 @@
     <w:p>
       <w:pPr>
         <w:pStyle w:val="Caption"/>
-        <w:jc w:val="right"/>
+        <w:jc w:val="center"/>
       </w:pPr>
       <w:proofErr w:type="spellStart"/>
       <w:r>
@@ -4806,6 +4989,9 @@
         <w:t>1</w:t>
       </w:r>
       <w:r>
+        <w:rPr>
+          <w:noProof/>
+        </w:rPr>
         <w:fldChar w:fldCharType="end"/>
       </w:r>
     </w:p>
@@ -5268,7 +5454,15 @@
           <w:szCs w:val="24"/>
           <w:lang w:val="bg-BG"/>
         </w:rPr>
-        <w:t xml:space="preserve">бутон </w:t>
+        <w:t>прекъсвач</w:t>
+      </w:r>
+      <w:r>
+        <w:rPr>
+          <w:sz w:val="24"/>
+          <w:szCs w:val="24"/>
+          <w:lang w:val="bg-BG"/>
+        </w:rPr>
+        <w:t xml:space="preserve"> </w:t>
       </w:r>
       <w:r>
         <w:rPr>
@@ -5318,7 +5512,15 @@
           <w:szCs w:val="24"/>
           <w:lang w:val="bg-BG"/>
         </w:rPr>
-        <w:t xml:space="preserve">бутон </w:t>
+        <w:t>прекъсвач</w:t>
+      </w:r>
+      <w:r>
+        <w:rPr>
+          <w:sz w:val="24"/>
+          <w:szCs w:val="24"/>
+          <w:lang w:val="bg-BG"/>
+        </w:rPr>
+        <w:t xml:space="preserve"> </w:t>
       </w:r>
       <w:r>
         <w:rPr>
@@ -5406,7 +5608,23 @@
           <w:szCs w:val="24"/>
           <w:lang w:val="bg-BG"/>
         </w:rPr>
-        <w:t xml:space="preserve"> бутон за аварийни светлини</w:t>
+        <w:t xml:space="preserve"> </w:t>
+      </w:r>
+      <w:r>
+        <w:rPr>
+          <w:sz w:val="24"/>
+          <w:szCs w:val="24"/>
+          <w:lang w:val="bg-BG"/>
+        </w:rPr>
+        <w:t>бутон</w:t>
+      </w:r>
+      <w:r>
+        <w:rPr>
+          <w:sz w:val="24"/>
+          <w:szCs w:val="24"/>
+          <w:lang w:val="bg-BG"/>
+        </w:rPr>
+        <w:t xml:space="preserve"> за аварийни светлини</w:t>
       </w:r>
     </w:p>
     <w:p>
@@ -5474,14 +5692,107 @@
           <w:lang w:val="bg-BG"/>
         </w:rPr>
       </w:pPr>
-      <w:bookmarkStart w:id="4" w:name="_Toc450602151"/>
-      <w:r>
-        <w:rPr>
-          <w:lang w:val="bg-BG"/>
-        </w:rPr>
+      <w:bookmarkStart w:id="3" w:name="_Toc452932670"/>
+      <w:r>
+        <w:rPr>
+          <w:lang w:val="bg-BG"/>
+        </w:rPr>
+        <w:lastRenderedPageBreak/>
         <w:t>Платка</w:t>
       </w:r>
-      <w:bookmarkEnd w:id="4"/>
+      <w:bookmarkEnd w:id="3"/>
+    </w:p>
+    <w:p>
+      <w:pPr>
+        <w:keepNext/>
+        <w:ind w:firstLine="0"/>
+        <w:jc w:val="left"/>
+      </w:pPr>
+      <w:r>
+        <w:rPr>
+          <w:noProof/>
+        </w:rPr>
+        <w:drawing>
+          <wp:inline distT="0" distB="0" distL="0" distR="0" wp14:anchorId="23E499A8" wp14:editId="13E776EF">
+            <wp:extent cx="5943600" cy="4279265"/>
+            <wp:effectExtent l="0" t="0" r="0" b="6985"/>
+            <wp:docPr id="1" name="Picture 1"/>
+            <wp:cNvGraphicFramePr>
+              <a:graphicFrameLocks xmlns:a="http://schemas.openxmlformats.org/drawingml/2006/main" noChangeAspect="1"/>
+            </wp:cNvGraphicFramePr>
+            <a:graphic xmlns:a="http://schemas.openxmlformats.org/drawingml/2006/main">
+              <a:graphicData uri="http://schemas.openxmlformats.org/drawingml/2006/picture">
+                <pic:pic xmlns:pic="http://schemas.openxmlformats.org/drawingml/2006/picture">
+                  <pic:nvPicPr>
+                    <pic:cNvPr id="1" name="ArduinoDuemilanove.jpg"/>
+                    <pic:cNvPicPr/>
+                  </pic:nvPicPr>
+                  <pic:blipFill>
+                    <a:blip r:embed="rId10">
+                      <a:extLst>
+                        <a:ext uri="{28A0092B-C50C-407E-A947-70E740481C1C}">
+                          <a14:useLocalDpi xmlns:a14="http://schemas.microsoft.com/office/drawing/2010/main" val="0"/>
+                        </a:ext>
+                      </a:extLst>
+                    </a:blip>
+                    <a:stretch>
+                      <a:fillRect/>
+                    </a:stretch>
+                  </pic:blipFill>
+                  <pic:spPr>
+                    <a:xfrm>
+                      <a:off x="0" y="0"/>
+                      <a:ext cx="5943600" cy="4279265"/>
+                    </a:xfrm>
+                    <a:prstGeom prst="rect">
+                      <a:avLst/>
+                    </a:prstGeom>
+                  </pic:spPr>
+                </pic:pic>
+              </a:graphicData>
+            </a:graphic>
+          </wp:inline>
+        </w:drawing>
+      </w:r>
+    </w:p>
+    <w:p>
+      <w:pPr>
+        <w:pStyle w:val="Caption"/>
+        <w:jc w:val="center"/>
+      </w:pPr>
+      <w:proofErr w:type="spellStart"/>
+      <w:r>
+        <w:t>Фигура</w:t>
+      </w:r>
+      <w:proofErr w:type="spellEnd"/>
+      <w:r>
+        <w:t xml:space="preserve"> </w:t>
+      </w:r>
+      <w:r>
+        <w:fldChar w:fldCharType="begin"/>
+      </w:r>
+      <w:r>
+        <w:instrText xml:space="preserve"> SEQ Фигура \* ARABIC </w:instrText>
+      </w:r>
+      <w:r>
+        <w:fldChar w:fldCharType="separate"/>
+      </w:r>
+      <w:r>
+        <w:rPr>
+          <w:noProof/>
+        </w:rPr>
+        <w:t>2</w:t>
+      </w:r>
+      <w:r>
+        <w:fldChar w:fldCharType="end"/>
+      </w:r>
+    </w:p>
+    <w:p>
+      <w:pPr>
+        <w:rPr>
+          <w:lang w:val="bg-BG"/>
+        </w:rPr>
+      </w:pPr>
     </w:p>
     <w:tbl>
       <w:tblPr>
@@ -5504,6 +5815,33 @@
           <w:p>
             <w:pPr>
               <w:pStyle w:val="Tableheader"/>
+              <w:tabs>
+                <w:tab w:val="left" w:pos="2055"/>
+              </w:tabs>
+              <w:jc w:val="center"/>
+              <w:rPr>
+                <w:lang w:val="bg-BG"/>
+              </w:rPr>
+            </w:pPr>
+            <w:r>
+              <w:rPr>
+                <w:lang w:val="bg-BG"/>
+              </w:rPr>
+              <w:t>Характеристики</w:t>
+            </w:r>
+          </w:p>
+        </w:tc>
+      </w:tr>
+      <w:tr>
+        <w:tc>
+          <w:tcPr>
+            <w:tcW w:w="8363" w:type="dxa"/>
+            <w:gridSpan w:val="2"/>
+            <w:shd w:val="clear" w:color="auto" w:fill="DEEAF6" w:themeFill="accent1" w:themeFillTint="33"/>
+          </w:tcPr>
+          <w:p>
+            <w:pPr>
+              <w:pStyle w:val="Tableheader"/>
             </w:pPr>
             <w:r>
               <w:t>General</w:t>
@@ -5519,9 +5857,14 @@
           <w:p>
             <w:pPr>
               <w:pStyle w:val="Tablecell"/>
+              <w:rPr>
+                <w:color w:val="000000" w:themeColor="text1"/>
+              </w:rPr>
             </w:pPr>
             <w:r>
-              <w:lastRenderedPageBreak/>
+              <w:rPr>
+                <w:color w:val="000000" w:themeColor="text1"/>
+              </w:rPr>
               <w:t>Brand</w:t>
             </w:r>
           </w:p>
@@ -5533,12 +5876,21 @@
           <w:p>
             <w:pPr>
               <w:pStyle w:val="Tablecell"/>
+              <w:rPr>
+                <w:color w:val="000000" w:themeColor="text1"/>
+              </w:rPr>
             </w:pPr>
             <w:r>
+              <w:rPr>
+                <w:color w:val="000000" w:themeColor="text1"/>
+              </w:rPr>
               <w:t xml:space="preserve">Arduino </w:t>
             </w:r>
             <w:proofErr w:type="spellStart"/>
             <w:r>
+              <w:rPr>
+                <w:color w:val="000000" w:themeColor="text1"/>
+              </w:rPr>
               <w:t>Duemilanove</w:t>
             </w:r>
             <w:proofErr w:type="spellEnd"/>
@@ -5929,6 +6281,7 @@
               <w:pStyle w:val="Tablecell"/>
             </w:pPr>
             <w:r>
+              <w:lastRenderedPageBreak/>
               <w:t>SRAM</w:t>
             </w:r>
           </w:p>
@@ -6078,6 +6431,7 @@
           <w:p>
             <w:pPr>
               <w:pStyle w:val="Tablecell"/>
+              <w:keepNext/>
             </w:pPr>
             <w:r>
               <w:t xml:space="preserve">0.95 </w:t>
@@ -6096,13 +6450,60 @@
     </w:tbl>
     <w:p>
       <w:pPr>
-        <w:ind w:firstLine="0"/>
-        <w:jc w:val="left"/>
-        <w:rPr>
-          <w:szCs w:val="24"/>
-          <w:lang w:val="bg-BG"/>
-        </w:rPr>
-      </w:pPr>
+        <w:pStyle w:val="Caption"/>
+        <w:jc w:val="center"/>
+        <w:rPr>
+          <w:lang w:val="bg-BG"/>
+        </w:rPr>
+      </w:pPr>
+      <w:proofErr w:type="spellStart"/>
+      <w:r>
+        <w:t>Таблица</w:t>
+      </w:r>
+      <w:proofErr w:type="spellEnd"/>
+      <w:r>
+        <w:t xml:space="preserve"> </w:t>
+      </w:r>
+      <w:r>
+        <w:fldChar w:fldCharType="begin"/>
+      </w:r>
+      <w:r>
+        <w:instrText xml:space="preserve"> SEQ Таблица \* ARABIC </w:instrText>
+      </w:r>
+      <w:r>
+        <w:fldChar w:fldCharType="separate"/>
+      </w:r>
+      <w:r>
+        <w:rPr>
+          <w:noProof/>
+        </w:rPr>
+        <w:t>1</w:t>
+      </w:r>
+      <w:r>
+        <w:fldChar w:fldCharType="end"/>
+      </w:r>
+    </w:p>
+    <w:p>
+      <w:r>
+        <w:rPr>
+          <w:lang w:val="bg-BG"/>
+        </w:rPr>
+        <w:t xml:space="preserve">Електрическата схема на платката </w:t>
+      </w:r>
+      <w:r>
+        <w:t xml:space="preserve">Arduino </w:t>
+      </w:r>
+      <w:proofErr w:type="spellStart"/>
+      <w:r>
+        <w:t>Duemilanove</w:t>
+      </w:r>
+      <w:proofErr w:type="spellEnd"/>
+      <w:r>
+        <w:rPr>
+          <w:lang w:val="bg-BG"/>
+        </w:rPr>
+        <w:t xml:space="preserve"> може да се намери в Приложение 1.</w:t>
+      </w:r>
     </w:p>
     <w:p>
       <w:pPr>
@@ -6111,30 +6512,68 @@
           <w:lang w:val="bg-BG"/>
         </w:rPr>
       </w:pPr>
-      <w:bookmarkStart w:id="5" w:name="_Toc450602152"/>
+      <w:bookmarkStart w:id="4" w:name="_Toc452932671"/>
       <w:r>
         <w:rPr>
           <w:lang w:val="bg-BG"/>
         </w:rPr>
         <w:t>Компоненти</w:t>
       </w:r>
+      <w:bookmarkEnd w:id="4"/>
+    </w:p>
+    <w:p>
+      <w:pPr>
+        <w:pStyle w:val="Heading3"/>
+        <w:rPr>
+          <w:lang w:val="bg-BG"/>
+        </w:rPr>
+      </w:pPr>
+      <w:bookmarkStart w:id="5" w:name="_Toc452932672"/>
+      <w:r>
+        <w:rPr>
+          <w:lang w:val="bg-BG"/>
+        </w:rPr>
+        <w:t>Резистори</w:t>
+      </w:r>
       <w:bookmarkEnd w:id="5"/>
     </w:p>
     <w:p>
       <w:pPr>
-        <w:pStyle w:val="Heading3"/>
-        <w:rPr>
-          <w:lang w:val="bg-BG"/>
-        </w:rPr>
-      </w:pPr>
-      <w:bookmarkStart w:id="6" w:name="_Toc450602153"/>
-      <w:r>
-        <w:rPr>
-          <w:lang w:val="bg-BG"/>
-        </w:rPr>
-        <w:t>Резистори</w:t>
-      </w:r>
-      <w:bookmarkEnd w:id="6"/>
+        <w:rPr>
+          <w:lang w:val="bg-BG"/>
+        </w:rPr>
+      </w:pPr>
+      <w:r>
+        <w:rPr>
+          <w:lang w:val="bg-BG"/>
+        </w:rPr>
+        <w:t xml:space="preserve">Системата ще разполага с много елементи, през които ще преминава електрически ток и поради тази причина трябва да се намали волтажа, при някой от тях, за да не изгорят. Ще са необходими 19 </w:t>
+      </w:r>
+      <w:proofErr w:type="spellStart"/>
+      <w:r>
+        <w:t>резистора</w:t>
+      </w:r>
+      <w:proofErr w:type="spellEnd"/>
+      <w:r>
+        <w:rPr>
+          <w:lang w:val="bg-BG"/>
+        </w:rPr>
+        <w:t xml:space="preserve"> за нормалното протичане работа на </w:t>
+      </w:r>
+      <w:proofErr w:type="spellStart"/>
+      <w:r>
+        <w:rPr>
+          <w:lang w:val="bg-BG"/>
+        </w:rPr>
+        <w:t>харуерната</w:t>
+      </w:r>
+      <w:proofErr w:type="spellEnd"/>
+      <w:r>
+        <w:rPr>
+          <w:lang w:val="bg-BG"/>
+        </w:rPr>
+        <w:t xml:space="preserve"> конфигурация.</w:t>
+      </w:r>
     </w:p>
     <w:tbl>
       <w:tblPr>
@@ -6157,9 +6596,16 @@
           <w:p>
             <w:pPr>
               <w:pStyle w:val="Tableheader"/>
+              <w:jc w:val="center"/>
+              <w:rPr>
+                <w:lang w:val="bg-BG"/>
+              </w:rPr>
             </w:pPr>
             <w:r>
-              <w:t>Features</w:t>
+              <w:rPr>
+                <w:lang w:val="bg-BG"/>
+              </w:rPr>
+              <w:t>Характеристики</w:t>
             </w:r>
           </w:p>
         </w:tc>
@@ -6177,7 +6623,7 @@
               </w:tabs>
             </w:pPr>
             <w:r>
-              <w:t>Resistance range</w:t>
+              <w:t>Sample Image</w:t>
             </w:r>
           </w:p>
         </w:tc>
@@ -6188,12 +6634,52 @@
           <w:p>
             <w:pPr>
               <w:pStyle w:val="Tablecell"/>
-              <w:rPr>
-                <w:lang w:val="bg-BG"/>
-              </w:rPr>
             </w:pPr>
             <w:r>
-              <w:t>220Ω</w:t>
+              <w:rPr>
+                <w:noProof/>
+              </w:rPr>
+              <w:drawing>
+                <wp:inline distT="0" distB="0" distL="0" distR="0" wp14:anchorId="1CD1CDFF" wp14:editId="37D87BD7">
+                  <wp:extent cx="543465" cy="543465"/>
+                  <wp:effectExtent l="0" t="0" r="9525" b="9525"/>
+                  <wp:docPr id="15" name="Picture 15"/>
+                  <wp:cNvGraphicFramePr>
+                    <a:graphicFrameLocks xmlns:a="http://schemas.openxmlformats.org/drawingml/2006/main" noChangeAspect="1"/>
+                  </wp:cNvGraphicFramePr>
+                  <a:graphic xmlns:a="http://schemas.openxmlformats.org/drawingml/2006/main">
+                    <a:graphicData uri="http://schemas.openxmlformats.org/drawingml/2006/picture">
+                      <pic:pic xmlns:pic="http://schemas.openxmlformats.org/drawingml/2006/picture">
+                        <pic:nvPicPr>
+                          <pic:cNvPr id="15" name="220E_resistor-500x500.jpg"/>
+                          <pic:cNvPicPr/>
+                        </pic:nvPicPr>
+                        <pic:blipFill>
+                          <a:blip r:embed="rId11" cstate="print">
+                            <a:extLst>
+                              <a:ext uri="{28A0092B-C50C-407E-A947-70E740481C1C}">
+                                <a14:useLocalDpi xmlns:a14="http://schemas.microsoft.com/office/drawing/2010/main" val="0"/>
+                              </a:ext>
+                            </a:extLst>
+                          </a:blip>
+                          <a:stretch>
+                            <a:fillRect/>
+                          </a:stretch>
+                        </pic:blipFill>
+                        <pic:spPr>
+                          <a:xfrm>
+                            <a:off x="0" y="0"/>
+                            <a:ext cx="551922" cy="551922"/>
+                          </a:xfrm>
+                          <a:prstGeom prst="rect">
+                            <a:avLst/>
+                          </a:prstGeom>
+                        </pic:spPr>
+                      </pic:pic>
+                    </a:graphicData>
+                  </a:graphic>
+                </wp:inline>
+              </w:drawing>
             </w:r>
           </w:p>
         </w:tc>
@@ -6211,6 +6697,40 @@
               </w:tabs>
             </w:pPr>
             <w:r>
+              <w:t>Resistance range</w:t>
+            </w:r>
+          </w:p>
+        </w:tc>
+        <w:tc>
+          <w:tcPr>
+            <w:tcW w:w="5670" w:type="dxa"/>
+          </w:tcPr>
+          <w:p>
+            <w:pPr>
+              <w:pStyle w:val="Tablecell"/>
+              <w:rPr>
+                <w:lang w:val="bg-BG"/>
+              </w:rPr>
+            </w:pPr>
+            <w:r>
+              <w:t>220Ω</w:t>
+            </w:r>
+          </w:p>
+        </w:tc>
+      </w:tr>
+      <w:tr>
+        <w:tc>
+          <w:tcPr>
+            <w:tcW w:w="2693" w:type="dxa"/>
+          </w:tcPr>
+          <w:p>
+            <w:pPr>
+              <w:pStyle w:val="Tablecell"/>
+              <w:tabs>
+                <w:tab w:val="left" w:pos="1691"/>
+              </w:tabs>
+            </w:pPr>
+            <w:r>
               <w:t>M</w:t>
             </w:r>
             <w:r>
@@ -6274,14 +6794,93 @@
           </w:p>
         </w:tc>
       </w:tr>
+      <w:tr>
+        <w:tc>
+          <w:tcPr>
+            <w:tcW w:w="2693" w:type="dxa"/>
+          </w:tcPr>
+          <w:p>
+            <w:pPr>
+              <w:pStyle w:val="Tablecell"/>
+              <w:rPr>
+                <w:lang w:val="bg-BG"/>
+              </w:rPr>
+            </w:pPr>
+            <w:proofErr w:type="spellStart"/>
+            <w:r>
+              <w:rPr>
+                <w:lang w:val="bg-BG"/>
+              </w:rPr>
+              <w:t>Capacitance</w:t>
+            </w:r>
+            <w:proofErr w:type="spellEnd"/>
+            <w:r>
+              <w:rPr>
+                <w:lang w:val="bg-BG"/>
+              </w:rPr>
+              <w:t xml:space="preserve"> </w:t>
+            </w:r>
+            <w:proofErr w:type="spellStart"/>
+            <w:r>
+              <w:rPr>
+                <w:lang w:val="bg-BG"/>
+              </w:rPr>
+              <w:t>tolerance</w:t>
+            </w:r>
+            <w:proofErr w:type="spellEnd"/>
+          </w:p>
+        </w:tc>
+        <w:tc>
+          <w:tcPr>
+            <w:tcW w:w="5670" w:type="dxa"/>
+          </w:tcPr>
+          <w:p>
+            <w:pPr>
+              <w:pStyle w:val="Tablecell"/>
+              <w:keepNext/>
+            </w:pPr>
+            <w:r>
+              <w:t>±5%</w:t>
+            </w:r>
+          </w:p>
+        </w:tc>
+      </w:tr>
     </w:tbl>
     <w:p>
       <w:pPr>
-        <w:ind w:firstLine="0"/>
-        <w:rPr>
-          <w:color w:val="FF0000"/>
-        </w:rPr>
-      </w:pPr>
+        <w:pStyle w:val="Caption"/>
+        <w:jc w:val="center"/>
+        <w:rPr>
+          <w:color w:val="auto"/>
+          <w:lang w:val="bg-BG"/>
+        </w:rPr>
+      </w:pPr>
+      <w:proofErr w:type="spellStart"/>
+      <w:r>
+        <w:t>Таблица</w:t>
+      </w:r>
+      <w:proofErr w:type="spellEnd"/>
+      <w:r>
+        <w:t xml:space="preserve"> </w:t>
+      </w:r>
+      <w:r>
+        <w:fldChar w:fldCharType="begin"/>
+      </w:r>
+      <w:r>
+        <w:instrText xml:space="preserve"> SEQ Таблица \* ARABIC </w:instrText>
+      </w:r>
+      <w:r>
+        <w:fldChar w:fldCharType="separate"/>
+      </w:r>
+      <w:r>
+        <w:rPr>
+          <w:noProof/>
+        </w:rPr>
+        <w:t>2</w:t>
+      </w:r>
+      <w:r>
+        <w:fldChar w:fldCharType="end"/>
+      </w:r>
     </w:p>
     <w:p>
       <w:pPr>
@@ -6290,7 +6889,7 @@
           <w:lang w:val="bg-BG"/>
         </w:rPr>
       </w:pPr>
-      <w:bookmarkStart w:id="7" w:name="_Toc450602154"/>
+      <w:bookmarkStart w:id="6" w:name="_Toc452932673"/>
       <w:r>
         <w:t xml:space="preserve">LED </w:t>
       </w:r>
@@ -6300,29 +6899,31 @@
         </w:rPr>
         <w:t>диоди</w:t>
       </w:r>
+      <w:bookmarkEnd w:id="6"/>
+    </w:p>
+    <w:p>
+      <w:pPr>
+        <w:rPr>
+          <w:lang w:val="bg-BG"/>
+        </w:rPr>
+      </w:pPr>
+      <w:r>
+        <w:rPr>
+          <w:lang w:val="bg-BG"/>
+        </w:rPr>
+        <w:t xml:space="preserve">Светлинните сигнали в системата ще бъдат изпълнявани от </w:t>
+      </w:r>
+      <w:r>
+        <w:t xml:space="preserve">LED </w:t>
+      </w:r>
+      <w:r>
+        <w:rPr>
+          <w:lang w:val="bg-BG"/>
+        </w:rPr>
+        <w:t>диоди. За различните видове светлини ще бъдат използвани различни цветове на диодите:</w:t>
+      </w:r>
+      <w:bookmarkStart w:id="7" w:name="_GoBack"/>
       <w:bookmarkEnd w:id="7"/>
-    </w:p>
-    <w:p>
-      <w:pPr>
-        <w:rPr>
-          <w:lang w:val="bg-BG"/>
-        </w:rPr>
-      </w:pPr>
-      <w:r>
-        <w:rPr>
-          <w:lang w:val="bg-BG"/>
-        </w:rPr>
-        <w:t xml:space="preserve">Светлинните сигнали в системата ще бъдат изпълнявани от </w:t>
-      </w:r>
-      <w:r>
-        <w:t xml:space="preserve">LED </w:t>
-      </w:r>
-      <w:r>
-        <w:rPr>
-          <w:lang w:val="bg-BG"/>
-        </w:rPr>
-        <w:t>диоди. За различните видове светлини ще бъдат използвани различни цветове на диодите:</w:t>
-      </w:r>
     </w:p>
     <w:p>
       <w:pPr>
@@ -6440,7 +7041,23 @@
           <w:szCs w:val="24"/>
           <w:lang w:val="bg-BG"/>
         </w:rPr>
-        <w:t xml:space="preserve"> - жълти</w:t>
+        <w:t xml:space="preserve"> </w:t>
+      </w:r>
+      <w:r>
+        <w:rPr>
+          <w:sz w:val="24"/>
+          <w:szCs w:val="24"/>
+          <w:lang w:val="bg-BG"/>
+        </w:rPr>
+        <w:t>–</w:t>
+      </w:r>
+      <w:r>
+        <w:rPr>
+          <w:sz w:val="24"/>
+          <w:szCs w:val="24"/>
+          <w:lang w:val="bg-BG"/>
+        </w:rPr>
+        <w:t xml:space="preserve"> жълти</w:t>
       </w:r>
     </w:p>
     <w:tbl>
@@ -6464,9 +7081,16 @@
           <w:p>
             <w:pPr>
               <w:pStyle w:val="Tableheader"/>
+              <w:jc w:val="center"/>
+              <w:rPr>
+                <w:lang w:val="bg-BG"/>
+              </w:rPr>
             </w:pPr>
             <w:r>
-              <w:t>Features</w:t>
+              <w:rPr>
+                <w:lang w:val="bg-BG"/>
+              </w:rPr>
+              <w:t>Характеристики</w:t>
             </w:r>
           </w:p>
         </w:tc>
@@ -6484,6 +7108,81 @@
               </w:tabs>
             </w:pPr>
             <w:r>
+              <w:t>Sample Image</w:t>
+            </w:r>
+          </w:p>
+        </w:tc>
+        <w:tc>
+          <w:tcPr>
+            <w:tcW w:w="5670" w:type="dxa"/>
+          </w:tcPr>
+          <w:p>
+            <w:pPr>
+              <w:pStyle w:val="Tablecell"/>
+            </w:pPr>
+            <w:r>
+              <w:rPr>
+                <w:noProof/>
+              </w:rPr>
+              <w:drawing>
+                <wp:inline distT="0" distB="0" distL="0" distR="0">
+                  <wp:extent cx="695212" cy="638355"/>
+                  <wp:effectExtent l="0" t="0" r="0" b="0"/>
+                  <wp:docPr id="16" name="Picture 16"/>
+                  <wp:cNvGraphicFramePr>
+                    <a:graphicFrameLocks xmlns:a="http://schemas.openxmlformats.org/drawingml/2006/main" noChangeAspect="1"/>
+                  </wp:cNvGraphicFramePr>
+                  <a:graphic xmlns:a="http://schemas.openxmlformats.org/drawingml/2006/main">
+                    <a:graphicData uri="http://schemas.openxmlformats.org/drawingml/2006/picture">
+                      <pic:pic xmlns:pic="http://schemas.openxmlformats.org/drawingml/2006/picture">
+                        <pic:nvPicPr>
+                          <pic:cNvPr id="16" name="Solarbotics-redLED.gif"/>
+                          <pic:cNvPicPr/>
+                        </pic:nvPicPr>
+                        <pic:blipFill>
+                          <a:blip r:embed="rId12" cstate="print">
+                            <a:extLst>
+                              <a:ext uri="{28A0092B-C50C-407E-A947-70E740481C1C}">
+                                <a14:useLocalDpi xmlns:a14="http://schemas.microsoft.com/office/drawing/2010/main" val="0"/>
+                              </a:ext>
+                            </a:extLst>
+                          </a:blip>
+                          <a:stretch>
+                            <a:fillRect/>
+                          </a:stretch>
+                        </pic:blipFill>
+                        <pic:spPr>
+                          <a:xfrm>
+                            <a:off x="0" y="0"/>
+                            <a:ext cx="716097" cy="657532"/>
+                          </a:xfrm>
+                          <a:prstGeom prst="rect">
+                            <a:avLst/>
+                          </a:prstGeom>
+                        </pic:spPr>
+                      </pic:pic>
+                    </a:graphicData>
+                  </a:graphic>
+                </wp:inline>
+              </w:drawing>
+            </w:r>
+          </w:p>
+        </w:tc>
+      </w:tr>
+      <w:tr>
+        <w:tc>
+          <w:tcPr>
+            <w:tcW w:w="2693" w:type="dxa"/>
+          </w:tcPr>
+          <w:p>
+            <w:pPr>
+              <w:pStyle w:val="Tablecell"/>
+              <w:tabs>
+                <w:tab w:val="left" w:pos="1691"/>
+              </w:tabs>
+            </w:pPr>
+            <w:r>
+              <w:lastRenderedPageBreak/>
               <w:t>Diameter</w:t>
             </w:r>
             <w:r>
@@ -6515,7 +7214,6 @@
               <w:pStyle w:val="Tablecell"/>
             </w:pPr>
             <w:r>
-              <w:lastRenderedPageBreak/>
               <w:t>Wavelength</w:t>
             </w:r>
           </w:p>
@@ -6650,6 +7348,7 @@
           <w:p>
             <w:pPr>
               <w:pStyle w:val="Tablecell"/>
+              <w:keepNext/>
               <w:rPr>
                 <w:lang w:val="bg-BG"/>
               </w:rPr>
@@ -6663,17 +7362,38 @@
     </w:tbl>
     <w:p>
       <w:pPr>
-        <w:shd w:val="clear" w:color="auto" w:fill="FFFFFF"/>
-        <w:spacing w:before="100" w:beforeAutospacing="1" w:after="100" w:afterAutospacing="1" w:line="279" w:lineRule="atLeast"/>
-        <w:ind w:firstLine="0"/>
-        <w:jc w:val="left"/>
-        <w:rPr>
-          <w:rFonts w:ascii="Lucida Sans Unicode" w:eastAsia="Times New Roman" w:hAnsi="Lucida Sans Unicode" w:cs="Lucida Sans Unicode"/>
-          <w:color w:val="000000"/>
-          <w:sz w:val="20"/>
-          <w:szCs w:val="20"/>
-        </w:rPr>
-      </w:pPr>
+        <w:pStyle w:val="Caption"/>
+        <w:jc w:val="center"/>
+        <w:rPr>
+          <w:lang w:val="bg-BG"/>
+        </w:rPr>
+      </w:pPr>
+      <w:proofErr w:type="spellStart"/>
+      <w:r>
+        <w:t>Таблица</w:t>
+      </w:r>
+      <w:proofErr w:type="spellEnd"/>
+      <w:r>
+        <w:t xml:space="preserve"> </w:t>
+      </w:r>
+      <w:r>
+        <w:fldChar w:fldCharType="begin"/>
+      </w:r>
+      <w:r>
+        <w:instrText xml:space="preserve"> SEQ Таблица \* ARABIC </w:instrText>
+      </w:r>
+      <w:r>
+        <w:fldChar w:fldCharType="separate"/>
+      </w:r>
+      <w:r>
+        <w:rPr>
+          <w:noProof/>
+        </w:rPr>
+        <w:t>3</w:t>
+      </w:r>
+      <w:r>
+        <w:fldChar w:fldCharType="end"/>
+      </w:r>
     </w:p>
     <w:p>
       <w:pPr>
@@ -6682,7 +7402,7 @@
           <w:lang w:val="bg-BG"/>
         </w:rPr>
       </w:pPr>
-      <w:bookmarkStart w:id="8" w:name="_Toc450602155"/>
+      <w:bookmarkStart w:id="8" w:name="_Toc452932674"/>
       <w:proofErr w:type="spellStart"/>
       <w:r>
         <w:rPr>
@@ -6714,9 +7434,16 @@
           <w:p>
             <w:pPr>
               <w:pStyle w:val="Tableheader"/>
+              <w:jc w:val="center"/>
+              <w:rPr>
+                <w:lang w:val="bg-BG"/>
+              </w:rPr>
             </w:pPr>
             <w:r>
-              <w:t>Features</w:t>
+              <w:rPr>
+                <w:lang w:val="bg-BG"/>
+              </w:rPr>
+              <w:t>Характеристики</w:t>
             </w:r>
           </w:p>
         </w:tc>
@@ -6734,10 +7461,84 @@
               </w:tabs>
             </w:pPr>
             <w:r>
+              <w:t>Sample Image</w:t>
+            </w:r>
+          </w:p>
+        </w:tc>
+        <w:tc>
+          <w:tcPr>
+            <w:tcW w:w="5670" w:type="dxa"/>
+          </w:tcPr>
+          <w:p>
+            <w:pPr>
+              <w:pStyle w:val="Tablecell"/>
+            </w:pPr>
+            <w:r>
+              <w:rPr>
+                <w:noProof/>
+              </w:rPr>
+              <w:drawing>
+                <wp:inline distT="0" distB="0" distL="0" distR="0">
+                  <wp:extent cx="916557" cy="879894"/>
+                  <wp:effectExtent l="0" t="0" r="0" b="0"/>
+                  <wp:docPr id="19" name="Picture 19"/>
+                  <wp:cNvGraphicFramePr>
+                    <a:graphicFrameLocks xmlns:a="http://schemas.openxmlformats.org/drawingml/2006/main" noChangeAspect="1"/>
+                  </wp:cNvGraphicFramePr>
+                  <a:graphic xmlns:a="http://schemas.openxmlformats.org/drawingml/2006/main">
+                    <a:graphicData uri="http://schemas.openxmlformats.org/drawingml/2006/picture">
+                      <pic:pic xmlns:pic="http://schemas.openxmlformats.org/drawingml/2006/picture">
+                        <pic:nvPicPr>
+                          <pic:cNvPr id="19" name="0000218_-gl5528_300 (1).jpeg"/>
+                          <pic:cNvPicPr/>
+                        </pic:nvPicPr>
+                        <pic:blipFill>
+                          <a:blip r:embed="rId13" cstate="print">
+                            <a:extLst>
+                              <a:ext uri="{28A0092B-C50C-407E-A947-70E740481C1C}">
+                                <a14:useLocalDpi xmlns:a14="http://schemas.microsoft.com/office/drawing/2010/main" val="0"/>
+                              </a:ext>
+                            </a:extLst>
+                          </a:blip>
+                          <a:stretch>
+                            <a:fillRect/>
+                          </a:stretch>
+                        </pic:blipFill>
+                        <pic:spPr>
+                          <a:xfrm>
+                            <a:off x="0" y="0"/>
+                            <a:ext cx="939241" cy="901670"/>
+                          </a:xfrm>
+                          <a:prstGeom prst="rect">
+                            <a:avLst/>
+                          </a:prstGeom>
+                        </pic:spPr>
+                      </pic:pic>
+                    </a:graphicData>
+                  </a:graphic>
+                </wp:inline>
+              </w:drawing>
+            </w:r>
+          </w:p>
+        </w:tc>
+      </w:tr>
+      <w:tr>
+        <w:tc>
+          <w:tcPr>
+            <w:tcW w:w="2693" w:type="dxa"/>
+          </w:tcPr>
+          <w:p>
+            <w:pPr>
+              <w:pStyle w:val="Tablecell"/>
+              <w:tabs>
+                <w:tab w:val="left" w:pos="1691"/>
+              </w:tabs>
+              <w:rPr>
+                <w:lang w:val="bg-BG"/>
+              </w:rPr>
+            </w:pPr>
+            <w:r>
               <w:t>Diameter</w:t>
-            </w:r>
-            <w:r>
-              <w:tab/>
             </w:r>
           </w:p>
         </w:tc>
@@ -6880,6 +7681,7 @@
           <w:p>
             <w:pPr>
               <w:pStyle w:val="Tablecell"/>
+              <w:keepNext/>
               <w:rPr>
                 <w:lang w:val="bg-BG"/>
               </w:rPr>
@@ -6900,6 +7702,38 @@
     </w:tbl>
     <w:p>
       <w:pPr>
+        <w:pStyle w:val="Caption"/>
+        <w:jc w:val="center"/>
+      </w:pPr>
+      <w:proofErr w:type="spellStart"/>
+      <w:r>
+        <w:t>Таблица</w:t>
+      </w:r>
+      <w:proofErr w:type="spellEnd"/>
+      <w:r>
+        <w:t xml:space="preserve"> </w:t>
+      </w:r>
+      <w:r>
+        <w:fldChar w:fldCharType="begin"/>
+      </w:r>
+      <w:r>
+        <w:instrText xml:space="preserve"> SEQ Таблица \* ARABIC </w:instrText>
+      </w:r>
+      <w:r>
+        <w:fldChar w:fldCharType="separate"/>
+      </w:r>
+      <w:r>
+        <w:rPr>
+          <w:noProof/>
+        </w:rPr>
+        <w:t>4</w:t>
+      </w:r>
+      <w:r>
+        <w:fldChar w:fldCharType="end"/>
+      </w:r>
+    </w:p>
+    <w:p>
+      <w:pPr>
         <w:rPr>
           <w:lang w:val="bg-BG"/>
         </w:rPr>
@@ -6932,7 +7766,7 @@
           <w:lang w:val="bg-BG"/>
         </w:rPr>
       </w:pPr>
-      <w:bookmarkStart w:id="9" w:name="_Toc450602156"/>
+      <w:bookmarkStart w:id="9" w:name="_Toc452932675"/>
       <w:r>
         <w:rPr>
           <w:lang w:val="bg-BG"/>
@@ -6968,9 +7802,16 @@
           <w:p>
             <w:pPr>
               <w:pStyle w:val="Tableheader"/>
+              <w:jc w:val="center"/>
+              <w:rPr>
+                <w:lang w:val="bg-BG"/>
+              </w:rPr>
             </w:pPr>
             <w:r>
-              <w:t>Features</w:t>
+              <w:rPr>
+                <w:lang w:val="bg-BG"/>
+              </w:rPr>
+              <w:t>Характеристики</w:t>
             </w:r>
           </w:p>
         </w:tc>
@@ -6988,6 +7829,111 @@
               </w:tabs>
             </w:pPr>
             <w:r>
+              <w:t>Sample Image</w:t>
+            </w:r>
+          </w:p>
+        </w:tc>
+        <w:tc>
+          <w:tcPr>
+            <w:tcW w:w="5670" w:type="dxa"/>
+          </w:tcPr>
+          <w:p>
+            <w:pPr>
+              <w:pStyle w:val="Tablecell"/>
+            </w:pPr>
+            <w:r>
+              <w:rPr>
+                <w:noProof/>
+              </w:rPr>
+              <w:drawing>
+                <wp:inline distT="0" distB="0" distL="0" distR="0">
+                  <wp:extent cx="836762" cy="836762"/>
+                  <wp:effectExtent l="0" t="0" r="1905" b="1905"/>
+                  <wp:docPr id="21" name="Picture 21"/>
+                  <wp:cNvGraphicFramePr>
+                    <a:graphicFrameLocks xmlns:a="http://schemas.openxmlformats.org/drawingml/2006/main" noChangeAspect="1"/>
+                  </wp:cNvGraphicFramePr>
+                  <a:graphic xmlns:a="http://schemas.openxmlformats.org/drawingml/2006/main">
+                    <a:graphicData uri="http://schemas.openxmlformats.org/drawingml/2006/picture">
+                      <pic:pic xmlns:pic="http://schemas.openxmlformats.org/drawingml/2006/picture">
+                        <pic:nvPicPr>
+                          <pic:cNvPr id="21" name="00097-03-L.jpg"/>
+                          <pic:cNvPicPr/>
+                        </pic:nvPicPr>
+                        <pic:blipFill>
+                          <a:blip r:embed="rId14" cstate="print">
+                            <a:extLst>
+                              <a:ext uri="{28A0092B-C50C-407E-A947-70E740481C1C}">
+                                <a14:useLocalDpi xmlns:a14="http://schemas.microsoft.com/office/drawing/2010/main" val="0"/>
+                              </a:ext>
+                            </a:extLst>
+                          </a:blip>
+                          <a:stretch>
+                            <a:fillRect/>
+                          </a:stretch>
+                        </pic:blipFill>
+                        <pic:spPr>
+                          <a:xfrm>
+                            <a:off x="0" y="0"/>
+                            <a:ext cx="841862" cy="841862"/>
+                          </a:xfrm>
+                          <a:prstGeom prst="rect">
+                            <a:avLst/>
+                          </a:prstGeom>
+                        </pic:spPr>
+                      </pic:pic>
+                    </a:graphicData>
+                  </a:graphic>
+                </wp:inline>
+              </w:drawing>
+            </w:r>
+          </w:p>
+        </w:tc>
+      </w:tr>
+      <w:tr>
+        <w:tc>
+          <w:tcPr>
+            <w:tcW w:w="2693" w:type="dxa"/>
+          </w:tcPr>
+          <w:p>
+            <w:pPr>
+              <w:pStyle w:val="Tablecell"/>
+              <w:tabs>
+                <w:tab w:val="left" w:pos="1691"/>
+              </w:tabs>
+            </w:pPr>
+            <w:r>
+              <w:t>Name</w:t>
+            </w:r>
+          </w:p>
+        </w:tc>
+        <w:tc>
+          <w:tcPr>
+            <w:tcW w:w="5670" w:type="dxa"/>
+          </w:tcPr>
+          <w:p>
+            <w:pPr>
+              <w:pStyle w:val="Tablecell"/>
+            </w:pPr>
+            <w:r>
+              <w:t>Push-Button</w:t>
+            </w:r>
+          </w:p>
+        </w:tc>
+      </w:tr>
+      <w:tr>
+        <w:tc>
+          <w:tcPr>
+            <w:tcW w:w="2693" w:type="dxa"/>
+          </w:tcPr>
+          <w:p>
+            <w:pPr>
+              <w:pStyle w:val="Tablecell"/>
+              <w:tabs>
+                <w:tab w:val="left" w:pos="1691"/>
+              </w:tabs>
+            </w:pPr>
+            <w:r>
               <w:t>Contact materia</w:t>
             </w:r>
             <w:r>
@@ -7030,6 +7976,7 @@
           <w:p>
             <w:pPr>
               <w:pStyle w:val="Tablecell"/>
+              <w:keepNext/>
             </w:pPr>
             <w:r>
               <w:t>Flat type</w:t>
@@ -7040,10 +7987,35 @@
     </w:tbl>
     <w:p>
       <w:pPr>
-        <w:rPr>
-          <w:lang w:val="bg-BG"/>
-        </w:rPr>
-      </w:pPr>
+        <w:pStyle w:val="Caption"/>
+        <w:jc w:val="center"/>
+      </w:pPr>
+      <w:proofErr w:type="spellStart"/>
+      <w:r>
+        <w:t>Таблица</w:t>
+      </w:r>
+      <w:proofErr w:type="spellEnd"/>
+      <w:r>
+        <w:t xml:space="preserve"> </w:t>
+      </w:r>
+      <w:r>
+        <w:fldChar w:fldCharType="begin"/>
+      </w:r>
+      <w:r>
+        <w:instrText xml:space="preserve"> SEQ Таблица \* ARABIC </w:instrText>
+      </w:r>
+      <w:r>
+        <w:fldChar w:fldCharType="separate"/>
+      </w:r>
+      <w:r>
+        <w:rPr>
+          <w:noProof/>
+        </w:rPr>
+        <w:t>5</w:t>
+      </w:r>
+      <w:r>
+        <w:fldChar w:fldCharType="end"/>
+      </w:r>
     </w:p>
     <w:p>
       <w:pPr>
@@ -7056,6 +8028,721 @@
           <w:lang w:val="bg-BG"/>
         </w:rPr>
         <w:t xml:space="preserve">Управлението на повечето от светлините в автомобила ще се извършва с помощта на бутони с няколко състояния. </w:t>
+      </w:r>
+    </w:p>
+    <w:p>
+      <w:pPr>
+        <w:rPr>
+          <w:lang w:val="bg-BG"/>
+        </w:rPr>
+      </w:pPr>
+      <w:proofErr w:type="spellStart"/>
+      <w:r>
+        <w:lastRenderedPageBreak/>
+        <w:t>Най-простият</w:t>
+      </w:r>
+      <w:proofErr w:type="spellEnd"/>
+      <w:r>
+        <w:t xml:space="preserve"> </w:t>
+      </w:r>
+      <w:proofErr w:type="spellStart"/>
+      <w:r>
+        <w:t>бутон</w:t>
+      </w:r>
+      <w:proofErr w:type="spellEnd"/>
+      <w:r>
+        <w:t xml:space="preserve"> е </w:t>
+      </w:r>
+      <w:proofErr w:type="spellStart"/>
+      <w:r>
+        <w:t>този</w:t>
+      </w:r>
+      <w:proofErr w:type="spellEnd"/>
+      <w:r>
+        <w:t xml:space="preserve"> </w:t>
+      </w:r>
+      <w:proofErr w:type="spellStart"/>
+      <w:r>
+        <w:t>за</w:t>
+      </w:r>
+      <w:proofErr w:type="spellEnd"/>
+      <w:r>
+        <w:t xml:space="preserve"> </w:t>
+      </w:r>
+      <w:proofErr w:type="spellStart"/>
+      <w:r>
+        <w:t>манипулиране</w:t>
+      </w:r>
+      <w:proofErr w:type="spellEnd"/>
+      <w:r>
+        <w:t xml:space="preserve"> </w:t>
+      </w:r>
+      <w:proofErr w:type="spellStart"/>
+      <w:r>
+        <w:t>на</w:t>
+      </w:r>
+      <w:proofErr w:type="spellEnd"/>
+      <w:r>
+        <w:t xml:space="preserve"> </w:t>
+      </w:r>
+      <w:proofErr w:type="spellStart"/>
+      <w:r>
+        <w:t>аварийните</w:t>
+      </w:r>
+      <w:proofErr w:type="spellEnd"/>
+      <w:r>
+        <w:t xml:space="preserve"> </w:t>
+      </w:r>
+      <w:proofErr w:type="spellStart"/>
+      <w:proofErr w:type="gramStart"/>
+      <w:r>
+        <w:t>светлини</w:t>
+      </w:r>
+      <w:proofErr w:type="spellEnd"/>
+      <w:r>
+        <w:rPr>
+          <w:lang w:val="bg-BG"/>
+        </w:rPr>
+        <w:t>(</w:t>
+      </w:r>
+      <w:proofErr w:type="gramEnd"/>
+      <w:r>
+        <w:rPr>
+          <w:lang w:val="bg-BG"/>
+        </w:rPr>
+        <w:t>№ 16)</w:t>
+      </w:r>
+      <w:r>
+        <w:t xml:space="preserve">. </w:t>
+      </w:r>
+      <w:proofErr w:type="spellStart"/>
+      <w:r>
+        <w:t>Той</w:t>
+      </w:r>
+      <w:proofErr w:type="spellEnd"/>
+      <w:r>
+        <w:t xml:space="preserve"> </w:t>
+      </w:r>
+      <w:proofErr w:type="spellStart"/>
+      <w:r>
+        <w:t>притежава</w:t>
+      </w:r>
+      <w:proofErr w:type="spellEnd"/>
+      <w:r>
+        <w:t xml:space="preserve"> </w:t>
+      </w:r>
+      <w:proofErr w:type="spellStart"/>
+      <w:r>
+        <w:t>само</w:t>
+      </w:r>
+      <w:proofErr w:type="spellEnd"/>
+      <w:r>
+        <w:t xml:space="preserve"> 2 </w:t>
+      </w:r>
+      <w:proofErr w:type="spellStart"/>
+      <w:r>
+        <w:t>състояния</w:t>
+      </w:r>
+      <w:proofErr w:type="spellEnd"/>
+      <w:r>
+        <w:t xml:space="preserve"> – </w:t>
+      </w:r>
+      <w:proofErr w:type="spellStart"/>
+      <w:r>
+        <w:t>включване</w:t>
+      </w:r>
+      <w:proofErr w:type="spellEnd"/>
+      <w:r>
+        <w:t xml:space="preserve"> </w:t>
+      </w:r>
+      <w:r>
+        <w:rPr>
+          <w:lang w:val="bg-BG"/>
+        </w:rPr>
+        <w:t>на всички мигачи и</w:t>
+      </w:r>
+      <w:r>
+        <w:rPr>
+          <w:lang w:val="bg-BG"/>
+        </w:rPr>
+        <w:t xml:space="preserve"> съответно за</w:t>
+      </w:r>
+      <w:r>
+        <w:rPr>
+          <w:lang w:val="bg-BG"/>
+        </w:rPr>
+        <w:t xml:space="preserve"> спирането им.</w:t>
+      </w:r>
+    </w:p>
+    <w:tbl>
+      <w:tblPr>
+        <w:tblStyle w:val="TableGrid"/>
+        <w:tblW w:w="0" w:type="auto"/>
+        <w:tblInd w:w="421" w:type="dxa"/>
+        <w:tblLook w:val="04A0" w:firstRow="1" w:lastRow="0" w:firstColumn="1" w:lastColumn="0" w:noHBand="0" w:noVBand="1"/>
+      </w:tblPr>
+      <w:tblGrid>
+        <w:gridCol w:w="2693"/>
+        <w:gridCol w:w="5670"/>
+      </w:tblGrid>
+      <w:tr>
+        <w:tc>
+          <w:tcPr>
+            <w:tcW w:w="8363" w:type="dxa"/>
+            <w:gridSpan w:val="2"/>
+            <w:shd w:val="clear" w:color="auto" w:fill="DEEAF6" w:themeFill="accent1" w:themeFillTint="33"/>
+          </w:tcPr>
+          <w:p>
+            <w:pPr>
+              <w:pStyle w:val="Tableheader"/>
+              <w:jc w:val="center"/>
+              <w:rPr>
+                <w:lang w:val="bg-BG"/>
+              </w:rPr>
+            </w:pPr>
+            <w:r>
+              <w:rPr>
+                <w:lang w:val="bg-BG"/>
+              </w:rPr>
+              <w:t>Характеристики</w:t>
+            </w:r>
+          </w:p>
+        </w:tc>
+      </w:tr>
+      <w:tr>
+        <w:tc>
+          <w:tcPr>
+            <w:tcW w:w="2693" w:type="dxa"/>
+          </w:tcPr>
+          <w:p>
+            <w:pPr>
+              <w:pStyle w:val="Tablecell"/>
+              <w:tabs>
+                <w:tab w:val="left" w:pos="1691"/>
+              </w:tabs>
+            </w:pPr>
+            <w:r>
+              <w:t>Sample Image</w:t>
+            </w:r>
+          </w:p>
+        </w:tc>
+        <w:tc>
+          <w:tcPr>
+            <w:tcW w:w="5670" w:type="dxa"/>
+          </w:tcPr>
+          <w:p>
+            <w:pPr>
+              <w:pStyle w:val="Tablecell"/>
+            </w:pPr>
+            <w:r>
+              <w:rPr>
+                <w:noProof/>
+              </w:rPr>
+              <w:drawing>
+                <wp:inline distT="0" distB="0" distL="0" distR="0">
+                  <wp:extent cx="940279" cy="940279"/>
+                  <wp:effectExtent l="0" t="0" r="0" b="0"/>
+                  <wp:docPr id="20" name="Picture 20"/>
+                  <wp:cNvGraphicFramePr>
+                    <a:graphicFrameLocks xmlns:a="http://schemas.openxmlformats.org/drawingml/2006/main" noChangeAspect="1"/>
+                  </wp:cNvGraphicFramePr>
+                  <a:graphic xmlns:a="http://schemas.openxmlformats.org/drawingml/2006/main">
+                    <a:graphicData uri="http://schemas.openxmlformats.org/drawingml/2006/picture">
+                      <pic:pic xmlns:pic="http://schemas.openxmlformats.org/drawingml/2006/picture">
+                        <pic:nvPicPr>
+                          <pic:cNvPr id="20" name="09808-01b.jpg"/>
+                          <pic:cNvPicPr/>
+                        </pic:nvPicPr>
+                        <pic:blipFill>
+                          <a:blip r:embed="rId15" cstate="print">
+                            <a:extLst>
+                              <a:ext uri="{28A0092B-C50C-407E-A947-70E740481C1C}">
+                                <a14:useLocalDpi xmlns:a14="http://schemas.microsoft.com/office/drawing/2010/main" val="0"/>
+                              </a:ext>
+                            </a:extLst>
+                          </a:blip>
+                          <a:stretch>
+                            <a:fillRect/>
+                          </a:stretch>
+                        </pic:blipFill>
+                        <pic:spPr>
+                          <a:xfrm>
+                            <a:off x="0" y="0"/>
+                            <a:ext cx="948642" cy="948642"/>
+                          </a:xfrm>
+                          <a:prstGeom prst="rect">
+                            <a:avLst/>
+                          </a:prstGeom>
+                        </pic:spPr>
+                      </pic:pic>
+                    </a:graphicData>
+                  </a:graphic>
+                </wp:inline>
+              </w:drawing>
+            </w:r>
+          </w:p>
+        </w:tc>
+      </w:tr>
+      <w:tr>
+        <w:tc>
+          <w:tcPr>
+            <w:tcW w:w="2693" w:type="dxa"/>
+          </w:tcPr>
+          <w:p>
+            <w:pPr>
+              <w:pStyle w:val="Tablecell"/>
+              <w:tabs>
+                <w:tab w:val="left" w:pos="1691"/>
+              </w:tabs>
+            </w:pPr>
+            <w:r>
+              <w:t>Name</w:t>
+            </w:r>
+          </w:p>
+        </w:tc>
+        <w:tc>
+          <w:tcPr>
+            <w:tcW w:w="5670" w:type="dxa"/>
+          </w:tcPr>
+          <w:p>
+            <w:pPr>
+              <w:pStyle w:val="Tablecell"/>
+            </w:pPr>
+            <w:r>
+              <w:t>Latching Button</w:t>
+            </w:r>
+          </w:p>
+        </w:tc>
+      </w:tr>
+      <w:tr>
+        <w:tc>
+          <w:tcPr>
+            <w:tcW w:w="2693" w:type="dxa"/>
+          </w:tcPr>
+          <w:p>
+            <w:pPr>
+              <w:pStyle w:val="Tablecell"/>
+              <w:tabs>
+                <w:tab w:val="left" w:pos="1691"/>
+              </w:tabs>
+            </w:pPr>
+            <w:r>
+              <w:t>Contact materia</w:t>
+            </w:r>
+            <w:r>
+              <w:t>l</w:t>
+            </w:r>
+          </w:p>
+        </w:tc>
+        <w:tc>
+          <w:tcPr>
+            <w:tcW w:w="5670" w:type="dxa"/>
+          </w:tcPr>
+          <w:p>
+            <w:pPr>
+              <w:pStyle w:val="Tablecell"/>
+            </w:pPr>
+            <w:r>
+              <w:t>Silver plated</w:t>
+            </w:r>
+          </w:p>
+        </w:tc>
+      </w:tr>
+      <w:tr>
+        <w:tc>
+          <w:tcPr>
+            <w:tcW w:w="2693" w:type="dxa"/>
+          </w:tcPr>
+          <w:p>
+            <w:pPr>
+              <w:pStyle w:val="Tablecell"/>
+            </w:pPr>
+            <w:r>
+              <w:t>Plunger</w:t>
+            </w:r>
+          </w:p>
+        </w:tc>
+        <w:tc>
+          <w:tcPr>
+            <w:tcW w:w="5670" w:type="dxa"/>
+          </w:tcPr>
+          <w:p>
+            <w:pPr>
+              <w:pStyle w:val="Tablecell"/>
+              <w:keepNext/>
+            </w:pPr>
+            <w:r>
+              <w:t>Flat type</w:t>
+            </w:r>
+          </w:p>
+        </w:tc>
+      </w:tr>
+    </w:tbl>
+    <w:p>
+      <w:pPr>
+        <w:pStyle w:val="Caption"/>
+        <w:jc w:val="center"/>
+      </w:pPr>
+      <w:proofErr w:type="spellStart"/>
+      <w:r>
+        <w:t>Таблица</w:t>
+      </w:r>
+      <w:proofErr w:type="spellEnd"/>
+      <w:r>
+        <w:t xml:space="preserve"> </w:t>
+      </w:r>
+      <w:r>
+        <w:fldChar w:fldCharType="begin"/>
+      </w:r>
+      <w:r>
+        <w:instrText xml:space="preserve"> SEQ Таблица \* ARABIC </w:instrText>
+      </w:r>
+      <w:r>
+        <w:fldChar w:fldCharType="separate"/>
+      </w:r>
+      <w:r>
+        <w:rPr>
+          <w:noProof/>
+        </w:rPr>
+        <w:t>6</w:t>
+      </w:r>
+      <w:r>
+        <w:fldChar w:fldCharType="end"/>
+      </w:r>
+    </w:p>
+    <w:p>
+      <w:pPr>
+        <w:rPr>
+          <w:szCs w:val="24"/>
+          <w:lang w:val="bg-BG"/>
+        </w:rPr>
+      </w:pPr>
+      <w:r>
+        <w:rPr>
+          <w:szCs w:val="24"/>
+          <w:lang w:val="bg-BG"/>
+        </w:rPr>
+        <w:t>Бутон № 17 се</w:t>
+      </w:r>
+      <w:r>
+        <w:rPr>
+          <w:szCs w:val="24"/>
+          <w:lang w:val="bg-BG"/>
+        </w:rPr>
+        <w:t xml:space="preserve"> грижи за имитиране на натиск върху</w:t>
+      </w:r>
+      <w:r>
+        <w:rPr>
+          <w:szCs w:val="24"/>
+          <w:lang w:val="bg-BG"/>
+        </w:rPr>
+        <w:t xml:space="preserve"> педала за спирачките. Интересното при него е, че той не трябва да запазва състояния. Единствено докато е задържан трябва да включва светлините. При отпускане стоповете се връщат в изходна позиция</w:t>
+      </w:r>
+    </w:p>
+    <w:p>
+      <w:pPr>
+        <w:pStyle w:val="Heading3"/>
+        <w:rPr>
+          <w:lang w:val="bg-BG"/>
+        </w:rPr>
+      </w:pPr>
+      <w:bookmarkStart w:id="10" w:name="_Toc452932676"/>
+      <w:r>
+        <w:rPr>
+          <w:lang w:val="bg-BG"/>
+        </w:rPr>
+        <w:t>Прекъсвачи</w:t>
+      </w:r>
+      <w:bookmarkEnd w:id="10"/>
+    </w:p>
+    <w:tbl>
+      <w:tblPr>
+        <w:tblStyle w:val="TableGrid"/>
+        <w:tblW w:w="0" w:type="auto"/>
+        <w:tblInd w:w="421" w:type="dxa"/>
+        <w:tblLook w:val="04A0" w:firstRow="1" w:lastRow="0" w:firstColumn="1" w:lastColumn="0" w:noHBand="0" w:noVBand="1"/>
+      </w:tblPr>
+      <w:tblGrid>
+        <w:gridCol w:w="2693"/>
+        <w:gridCol w:w="5670"/>
+      </w:tblGrid>
+      <w:tr>
+        <w:tc>
+          <w:tcPr>
+            <w:tcW w:w="8363" w:type="dxa"/>
+            <w:gridSpan w:val="2"/>
+            <w:shd w:val="clear" w:color="auto" w:fill="DEEAF6" w:themeFill="accent1" w:themeFillTint="33"/>
+          </w:tcPr>
+          <w:p>
+            <w:pPr>
+              <w:pStyle w:val="Tableheader"/>
+              <w:jc w:val="center"/>
+              <w:rPr>
+                <w:lang w:val="bg-BG"/>
+              </w:rPr>
+            </w:pPr>
+            <w:r>
+              <w:rPr>
+                <w:lang w:val="bg-BG"/>
+              </w:rPr>
+              <w:t>Характеристики</w:t>
+            </w:r>
+          </w:p>
+        </w:tc>
+      </w:tr>
+      <w:tr>
+        <w:tc>
+          <w:tcPr>
+            <w:tcW w:w="2693" w:type="dxa"/>
+          </w:tcPr>
+          <w:p>
+            <w:pPr>
+              <w:pStyle w:val="Tablecell"/>
+              <w:tabs>
+                <w:tab w:val="left" w:pos="1691"/>
+              </w:tabs>
+            </w:pPr>
+            <w:r>
+              <w:t>Sample Image</w:t>
+            </w:r>
+          </w:p>
+        </w:tc>
+        <w:tc>
+          <w:tcPr>
+            <w:tcW w:w="5670" w:type="dxa"/>
+          </w:tcPr>
+          <w:p>
+            <w:pPr>
+              <w:pStyle w:val="Tablecell"/>
+            </w:pPr>
+            <w:r>
+              <w:rPr>
+                <w:noProof/>
+              </w:rPr>
+              <w:drawing>
+                <wp:inline distT="0" distB="0" distL="0" distR="0">
+                  <wp:extent cx="923026" cy="923026"/>
+                  <wp:effectExtent l="0" t="0" r="0" b="0"/>
+                  <wp:docPr id="22" name="Picture 22"/>
+                  <wp:cNvGraphicFramePr>
+                    <a:graphicFrameLocks xmlns:a="http://schemas.openxmlformats.org/drawingml/2006/main" noChangeAspect="1"/>
+                  </wp:cNvGraphicFramePr>
+                  <a:graphic xmlns:a="http://schemas.openxmlformats.org/drawingml/2006/main">
+                    <a:graphicData uri="http://schemas.openxmlformats.org/drawingml/2006/picture">
+                      <pic:pic xmlns:pic="http://schemas.openxmlformats.org/drawingml/2006/picture">
+                        <pic:nvPicPr>
+                          <pic:cNvPr id="22" name="SW-246.jpg"/>
+                          <pic:cNvPicPr/>
+                        </pic:nvPicPr>
+                        <pic:blipFill>
+                          <a:blip r:embed="rId16" cstate="print">
+                            <a:extLst>
+                              <a:ext uri="{28A0092B-C50C-407E-A947-70E740481C1C}">
+                                <a14:useLocalDpi xmlns:a14="http://schemas.microsoft.com/office/drawing/2010/main" val="0"/>
+                              </a:ext>
+                            </a:extLst>
+                          </a:blip>
+                          <a:stretch>
+                            <a:fillRect/>
+                          </a:stretch>
+                        </pic:blipFill>
+                        <pic:spPr>
+                          <a:xfrm>
+                            <a:off x="0" y="0"/>
+                            <a:ext cx="940908" cy="940908"/>
+                          </a:xfrm>
+                          <a:prstGeom prst="rect">
+                            <a:avLst/>
+                          </a:prstGeom>
+                        </pic:spPr>
+                      </pic:pic>
+                    </a:graphicData>
+                  </a:graphic>
+                </wp:inline>
+              </w:drawing>
+            </w:r>
+          </w:p>
+        </w:tc>
+      </w:tr>
+      <w:tr>
+        <w:tc>
+          <w:tcPr>
+            <w:tcW w:w="2693" w:type="dxa"/>
+          </w:tcPr>
+          <w:p>
+            <w:pPr>
+              <w:pStyle w:val="Tablecell"/>
+              <w:tabs>
+                <w:tab w:val="left" w:pos="1691"/>
+              </w:tabs>
+            </w:pPr>
+            <w:r>
+              <w:t>Name</w:t>
+            </w:r>
+          </w:p>
+        </w:tc>
+        <w:tc>
+          <w:tcPr>
+            <w:tcW w:w="5670" w:type="dxa"/>
+          </w:tcPr>
+          <w:p>
+            <w:pPr>
+              <w:pStyle w:val="Tablecell"/>
+            </w:pPr>
+            <w:r>
+              <w:t>Heavy Duty Toggle Switch</w:t>
+            </w:r>
+          </w:p>
+        </w:tc>
+      </w:tr>
+      <w:tr>
+        <w:tc>
+          <w:tcPr>
+            <w:tcW w:w="2693" w:type="dxa"/>
+          </w:tcPr>
+          <w:p>
+            <w:pPr>
+              <w:pStyle w:val="Tablecell"/>
+              <w:tabs>
+                <w:tab w:val="left" w:pos="1691"/>
+              </w:tabs>
+              <w:rPr>
+                <w:lang w:val="bg-BG"/>
+              </w:rPr>
+            </w:pPr>
+            <w:r>
+              <w:rPr>
+                <w:lang w:val="bg-BG"/>
+              </w:rPr>
+              <w:t>№</w:t>
+            </w:r>
+          </w:p>
+        </w:tc>
+        <w:tc>
+          <w:tcPr>
+            <w:tcW w:w="5670" w:type="dxa"/>
+          </w:tcPr>
+          <w:p>
+            <w:pPr>
+              <w:pStyle w:val="Tablecell"/>
+            </w:pPr>
+            <w:r>
+              <w:t>SW-246</w:t>
+            </w:r>
+          </w:p>
+        </w:tc>
+      </w:tr>
+      <w:tr>
+        <w:tc>
+          <w:tcPr>
+            <w:tcW w:w="2693" w:type="dxa"/>
+          </w:tcPr>
+          <w:p>
+            <w:pPr>
+              <w:pStyle w:val="Tablecell"/>
+              <w:rPr>
+                <w:lang w:val="bg-BG"/>
+              </w:rPr>
+            </w:pPr>
+            <w:r>
+              <w:t>Pins</w:t>
+            </w:r>
+          </w:p>
+        </w:tc>
+        <w:tc>
+          <w:tcPr>
+            <w:tcW w:w="5670" w:type="dxa"/>
+          </w:tcPr>
+          <w:p>
+            <w:pPr>
+              <w:pStyle w:val="Tablecell"/>
+            </w:pPr>
+            <w:r>
+              <w:rPr>
+                <w:lang w:val="bg-BG"/>
+              </w:rPr>
+              <w:t>6</w:t>
+            </w:r>
+            <w:r>
+              <w:t xml:space="preserve"> </w:t>
+            </w:r>
+          </w:p>
+        </w:tc>
+      </w:tr>
+      <w:tr>
+        <w:tc>
+          <w:tcPr>
+            <w:tcW w:w="2693" w:type="dxa"/>
+          </w:tcPr>
+          <w:p>
+            <w:pPr>
+              <w:pStyle w:val="Tablecell"/>
+            </w:pPr>
+            <w:r>
+              <w:t>DPDT</w:t>
+            </w:r>
+          </w:p>
+        </w:tc>
+        <w:tc>
+          <w:tcPr>
+            <w:tcW w:w="5670" w:type="dxa"/>
+          </w:tcPr>
+          <w:p>
+            <w:pPr>
+              <w:pStyle w:val="Tablecell"/>
+              <w:keepNext/>
+              <w:rPr>
+                <w:lang w:val="bg-BG"/>
+              </w:rPr>
+            </w:pPr>
+            <w:proofErr w:type="spellStart"/>
+            <w:r>
+              <w:rPr>
+                <w:lang w:val="bg-BG"/>
+              </w:rPr>
+              <w:t>On-O</w:t>
+            </w:r>
+            <w:r>
+              <w:rPr>
+                <w:lang w:val="bg-BG"/>
+              </w:rPr>
+              <w:t>n</w:t>
+            </w:r>
+            <w:proofErr w:type="spellEnd"/>
+          </w:p>
+        </w:tc>
+      </w:tr>
+    </w:tbl>
+    <w:p>
+      <w:pPr>
+        <w:pStyle w:val="Caption"/>
+        <w:jc w:val="center"/>
+      </w:pPr>
+      <w:proofErr w:type="spellStart"/>
+      <w:r>
+        <w:t>Таблица</w:t>
+      </w:r>
+      <w:proofErr w:type="spellEnd"/>
+      <w:r>
+        <w:t xml:space="preserve"> </w:t>
+      </w:r>
+      <w:r>
+        <w:fldChar w:fldCharType="begin"/>
+      </w:r>
+      <w:r>
+        <w:instrText xml:space="preserve"> SEQ Таблица \* ARABIC </w:instrText>
+      </w:r>
+      <w:r>
+        <w:fldChar w:fldCharType="separate"/>
+      </w:r>
+      <w:r>
+        <w:rPr>
+          <w:noProof/>
+        </w:rPr>
+        <w:t>7</w:t>
+      </w:r>
+      <w:r>
+        <w:fldChar w:fldCharType="end"/>
       </w:r>
     </w:p>
     <w:p>
@@ -7071,194 +8758,151 @@
         <w:rPr>
           <w:lang w:val="bg-BG"/>
         </w:rPr>
-        <w:t>Фаровете в системата ще се ръководят от бутон № 13. Той ще разполага с 4 нива на превключване, за да се обхванат всички възможни случаи. Първоначалното състояние при него е включване на каси и габаритни светлини. След него заедно с тях трябва да се включат и дългите светлини. На третата стъпка дългите светлини се изключват и накрая всички осветителни средства се нулират.</w:t>
-      </w:r>
-    </w:p>
-    <w:p>
-      <w:pPr>
-        <w:rPr>
-          <w:lang w:val="bg-BG"/>
-        </w:rPr>
-      </w:pPr>
-      <w:r>
-        <w:rPr>
-          <w:lang w:val="bg-BG"/>
-        </w:rPr>
-        <w:t xml:space="preserve">За имитирането на превключване на мигачи ще се използва бутон с 4 състояния (№ 14). Първия е за включване на левите мигачи № 5 и № 7. Следващата стъпка е тяхното изключване. Третият вариант е включване на диоди № 6 и № 8 и аналогично последния е </w:t>
-      </w:r>
+        <w:t xml:space="preserve">Фаровете в системата ще се ръководят от </w:t>
+      </w:r>
+      <w:r>
+        <w:rPr>
+          <w:lang w:val="bg-BG"/>
+        </w:rPr>
+        <w:t>прекъсвач</w:t>
+      </w:r>
+      <w:r>
+        <w:rPr>
+          <w:lang w:val="bg-BG"/>
+        </w:rPr>
+        <w:t xml:space="preserve"> № 13.</w:t>
+      </w:r>
+      <w:r>
+        <w:rPr>
+          <w:lang w:val="bg-BG"/>
+        </w:rPr>
+        <w:t xml:space="preserve"> Той има три фабрични състояния за </w:t>
+      </w:r>
+      <w:r>
+        <w:rPr>
+          <w:lang w:val="bg-BG"/>
+        </w:rPr>
+        <w:t>превключване. Първоначалното съст</w:t>
+      </w:r>
+      <w:r>
+        <w:rPr>
+          <w:lang w:val="bg-BG"/>
+        </w:rPr>
+        <w:t>ояние при него е</w:t>
+      </w:r>
+      <w:r>
+        <w:rPr>
+          <w:lang w:val="bg-BG"/>
+        </w:rPr>
+        <w:t xml:space="preserve"> изключено. При преминаване към следващото състояние ще се засича, че са включени</w:t>
+      </w:r>
+      <w:r>
+        <w:rPr>
+          <w:lang w:val="bg-BG"/>
+        </w:rPr>
+        <w:t xml:space="preserve"> къ</w:t>
+      </w:r>
+      <w:r>
+        <w:rPr>
+          <w:lang w:val="bg-BG"/>
+        </w:rPr>
+        <w:t>си и габаритни светлини. Най-крайното положение ще трябва да включва</w:t>
+      </w:r>
+      <w:r>
+        <w:rPr>
+          <w:lang w:val="bg-BG"/>
+        </w:rPr>
+        <w:t xml:space="preserve"> дългите светлини. </w:t>
+      </w:r>
+    </w:p>
+    <w:p>
+      <w:pPr>
+        <w:rPr>
+          <w:lang w:val="bg-BG"/>
+        </w:rPr>
+      </w:pPr>
+      <w:r>
+        <w:rPr>
+          <w:lang w:val="bg-BG"/>
+        </w:rPr>
+        <w:t xml:space="preserve">За имитирането на превключване на мигачи ще се използва </w:t>
+      </w:r>
+      <w:r>
+        <w:rPr>
+          <w:lang w:val="bg-BG"/>
+        </w:rPr>
+        <w:t xml:space="preserve">друг прекъсвач </w:t>
+      </w:r>
+      <w:r>
+        <w:rPr>
+          <w:lang w:val="bg-BG"/>
+        </w:rPr>
+        <w:t>с</w:t>
+      </w:r>
+      <w:r>
+        <w:rPr>
+          <w:lang w:val="bg-BG"/>
+        </w:rPr>
+        <w:t xml:space="preserve"> 3</w:t>
+      </w:r>
+      <w:r>
+        <w:rPr>
+          <w:lang w:val="bg-BG"/>
+        </w:rPr>
+        <w:t xml:space="preserve"> състояния (№ 14). </w:t>
+      </w:r>
+      <w:r>
+        <w:rPr>
+          <w:lang w:val="bg-BG"/>
+        </w:rPr>
+        <w:t>Изключеното състояние при компонент № 14 е в средата. Лявото състояние</w:t>
+      </w:r>
+      <w:r>
+        <w:rPr>
+          <w:lang w:val="bg-BG"/>
+        </w:rPr>
+        <w:t xml:space="preserve"> е за включ</w:t>
+      </w:r>
+      <w:r>
+        <w:rPr>
+          <w:lang w:val="bg-BG"/>
+        </w:rPr>
+        <w:t>ване на левите мигачи № 5 и № 7, а дясното съответно</w:t>
+      </w:r>
+      <w:r>
+        <w:rPr>
+          <w:lang w:val="bg-BG"/>
+        </w:rPr>
+        <w:t xml:space="preserve"> </w:t>
+      </w:r>
+      <w:r>
+        <w:rPr>
+          <w:lang w:val="bg-BG"/>
+        </w:rPr>
+        <w:t>е включване на диоди № 6 и № 8</w:t>
+      </w:r>
+      <w:r>
+        <w:t>.</w:t>
+      </w:r>
+    </w:p>
+    <w:p>
+      <w:pPr>
+        <w:pStyle w:val="Heading1"/>
+      </w:pPr>
+      <w:bookmarkStart w:id="11" w:name="_Toc452932677"/>
       <w:proofErr w:type="spellStart"/>
       <w:r>
-        <w:t>изключването</w:t>
+        <w:lastRenderedPageBreak/>
+        <w:t>Софтуерна</w:t>
       </w:r>
       <w:proofErr w:type="spellEnd"/>
       <w:r>
-        <w:t xml:space="preserve"> </w:t>
-      </w:r>
-      <w:proofErr w:type="spellStart"/>
-      <w:r>
-        <w:t>им</w:t>
-      </w:r>
-      <w:proofErr w:type="spellEnd"/>
-      <w:r>
-        <w:t>.</w:t>
-      </w:r>
-    </w:p>
-    <w:p>
-      <w:pPr>
-        <w:rPr>
-          <w:lang w:val="bg-BG"/>
-        </w:rPr>
-      </w:pPr>
-      <w:proofErr w:type="spellStart"/>
-      <w:r>
-        <w:lastRenderedPageBreak/>
-        <w:t>Най-простият</w:t>
-      </w:r>
-      <w:proofErr w:type="spellEnd"/>
-      <w:r>
-        <w:t xml:space="preserve"> </w:t>
-      </w:r>
-      <w:proofErr w:type="spellStart"/>
-      <w:r>
-        <w:t>бутон</w:t>
-      </w:r>
-      <w:proofErr w:type="spellEnd"/>
-      <w:r>
-        <w:rPr>
-          <w:lang w:val="bg-BG"/>
-        </w:rPr>
-        <w:t xml:space="preserve"> (№ 16)</w:t>
-      </w:r>
-      <w:r>
-        <w:t xml:space="preserve"> е </w:t>
-      </w:r>
-      <w:proofErr w:type="spellStart"/>
-      <w:r>
-        <w:t>този</w:t>
-      </w:r>
-      <w:proofErr w:type="spellEnd"/>
-      <w:r>
-        <w:t xml:space="preserve"> </w:t>
-      </w:r>
-      <w:proofErr w:type="spellStart"/>
-      <w:r>
-        <w:t>за</w:t>
-      </w:r>
-      <w:proofErr w:type="spellEnd"/>
-      <w:r>
-        <w:t xml:space="preserve"> </w:t>
-      </w:r>
-      <w:proofErr w:type="spellStart"/>
-      <w:r>
-        <w:t>манипулиране</w:t>
-      </w:r>
-      <w:proofErr w:type="spellEnd"/>
-      <w:r>
-        <w:t xml:space="preserve"> </w:t>
-      </w:r>
-      <w:proofErr w:type="spellStart"/>
-      <w:r>
-        <w:t>на</w:t>
-      </w:r>
-      <w:proofErr w:type="spellEnd"/>
-      <w:r>
-        <w:t xml:space="preserve"> </w:t>
-      </w:r>
-      <w:proofErr w:type="spellStart"/>
-      <w:r>
-        <w:t>аварийните</w:t>
-      </w:r>
-      <w:proofErr w:type="spellEnd"/>
-      <w:r>
-        <w:t xml:space="preserve"> </w:t>
-      </w:r>
-      <w:proofErr w:type="spellStart"/>
-      <w:r>
-        <w:t>светлини</w:t>
-      </w:r>
-      <w:proofErr w:type="spellEnd"/>
-      <w:r>
-        <w:t xml:space="preserve">. </w:t>
-      </w:r>
-      <w:proofErr w:type="spellStart"/>
-      <w:r>
-        <w:t>Той</w:t>
-      </w:r>
-      <w:proofErr w:type="spellEnd"/>
-      <w:r>
-        <w:t xml:space="preserve"> </w:t>
-      </w:r>
-      <w:proofErr w:type="spellStart"/>
-      <w:r>
-        <w:t>притежава</w:t>
-      </w:r>
-      <w:proofErr w:type="spellEnd"/>
-      <w:r>
-        <w:t xml:space="preserve"> </w:t>
-      </w:r>
-      <w:proofErr w:type="spellStart"/>
-      <w:r>
-        <w:t>само</w:t>
-      </w:r>
-      <w:proofErr w:type="spellEnd"/>
-      <w:r>
-        <w:t xml:space="preserve"> 2 </w:t>
-      </w:r>
-      <w:proofErr w:type="spellStart"/>
-      <w:r>
-        <w:t>състояния</w:t>
-      </w:r>
-      <w:proofErr w:type="spellEnd"/>
-      <w:r>
-        <w:t xml:space="preserve"> – </w:t>
-      </w:r>
-      <w:proofErr w:type="spellStart"/>
-      <w:r>
-        <w:t>включване</w:t>
-      </w:r>
-      <w:proofErr w:type="spellEnd"/>
-      <w:r>
-        <w:t xml:space="preserve"> </w:t>
-      </w:r>
-      <w:r>
-        <w:rPr>
-          <w:lang w:val="bg-BG"/>
-        </w:rPr>
-        <w:t>на всички мигачи и спирането им.</w:t>
-      </w:r>
-    </w:p>
-    <w:p>
-      <w:pPr>
-        <w:rPr>
-          <w:szCs w:val="24"/>
-          <w:lang w:val="bg-BG"/>
-        </w:rPr>
-      </w:pPr>
-      <w:r>
-        <w:rPr>
-          <w:szCs w:val="24"/>
-          <w:lang w:val="bg-BG"/>
-        </w:rPr>
-        <w:t>Бутон № 17 се грижи за имитиране на натискане на педала за спирачките. Интересното при него е, че той не трябва да запазва състояния. Единствено докато е задържан трябва да включва светлините. При отпускане стоповете се връщат в изходна позиция.</w:t>
-      </w:r>
-    </w:p>
-    <w:p>
-      <w:pPr>
-        <w:pStyle w:val="Heading1"/>
-      </w:pPr>
-      <w:bookmarkStart w:id="10" w:name="_Toc450602157"/>
-      <w:proofErr w:type="spellStart"/>
-      <w:r>
-        <w:t>Софтуерна</w:t>
-      </w:r>
-      <w:proofErr w:type="spellEnd"/>
-      <w:r>
         <w:rPr>
           <w:lang w:val="bg-BG"/>
         </w:rPr>
         <w:t xml:space="preserve"> конфигурация</w:t>
       </w:r>
-      <w:bookmarkEnd w:id="10"/>
+      <w:bookmarkEnd w:id="11"/>
     </w:p>
     <w:p>
       <w:pPr>
@@ -7448,7 +9092,7 @@
                     <pic:cNvPicPr/>
                   </pic:nvPicPr>
                   <pic:blipFill>
-                    <a:blip r:embed="rId10">
+                    <a:blip r:embed="rId17">
                       <a:extLst>
                         <a:ext uri="{28A0092B-C50C-407E-A947-70E740481C1C}">
                           <a14:useLocalDpi xmlns:a14="http://schemas.microsoft.com/office/drawing/2010/main" val="0"/>
@@ -7478,6 +9122,7 @@
     <w:p>
       <w:pPr>
         <w:pStyle w:val="Caption"/>
+        <w:jc w:val="center"/>
       </w:pPr>
       <w:proofErr w:type="spellStart"/>
       <w:r>
@@ -7500,9 +9145,12 @@
         <w:rPr>
           <w:noProof/>
         </w:rPr>
-        <w:t>2</w:t>
-      </w:r>
-      <w:r>
+        <w:t>3</w:t>
+      </w:r>
+      <w:r>
+        <w:rPr>
+          <w:noProof/>
+        </w:rPr>
         <w:fldChar w:fldCharType="end"/>
       </w:r>
     </w:p>
@@ -7517,12 +9165,12 @@
           <w:lang w:val="bg-BG"/>
         </w:rPr>
       </w:pPr>
-      <w:bookmarkStart w:id="11" w:name="_Toc450602158"/>
+      <w:bookmarkStart w:id="12" w:name="_Toc452932678"/>
       <w:proofErr w:type="spellStart"/>
       <w:r>
         <w:t>Инициализиране</w:t>
       </w:r>
-      <w:bookmarkEnd w:id="11"/>
+      <w:bookmarkEnd w:id="12"/>
       <w:proofErr w:type="spellEnd"/>
       <w:r>
         <w:rPr>
@@ -7551,15 +9199,14 @@
           <w:lang w:val="bg-BG"/>
         </w:rPr>
       </w:pPr>
-      <w:bookmarkStart w:id="12" w:name="_Toc450602159"/>
-      <w:r>
-        <w:rPr>
-          <w:lang w:val="bg-BG"/>
-        </w:rPr>
-        <w:lastRenderedPageBreak/>
+      <w:bookmarkStart w:id="13" w:name="_Toc452932679"/>
+      <w:r>
+        <w:rPr>
+          <w:lang w:val="bg-BG"/>
+        </w:rPr>
         <w:t>Двигател</w:t>
       </w:r>
-      <w:bookmarkEnd w:id="12"/>
+      <w:bookmarkEnd w:id="13"/>
     </w:p>
     <w:p>
       <w:pPr>
@@ -7612,7 +9259,15 @@
           <w:szCs w:val="24"/>
           <w:lang w:val="bg-BG"/>
         </w:rPr>
-        <w:t>Бутон за фарове</w:t>
+        <w:t>Прекъсвач</w:t>
+      </w:r>
+      <w:r>
+        <w:rPr>
+          <w:sz w:val="24"/>
+          <w:szCs w:val="24"/>
+          <w:lang w:val="bg-BG"/>
+        </w:rPr>
+        <w:t xml:space="preserve"> за фарове</w:t>
       </w:r>
       <w:r>
         <w:rPr>
@@ -7664,7 +9319,15 @@
           <w:szCs w:val="24"/>
           <w:lang w:val="bg-BG"/>
         </w:rPr>
-        <w:t>Бутон за мигачи</w:t>
+        <w:t>Прекъсвач</w:t>
+      </w:r>
+      <w:r>
+        <w:rPr>
+          <w:sz w:val="24"/>
+          <w:szCs w:val="24"/>
+          <w:lang w:val="bg-BG"/>
+        </w:rPr>
+        <w:t xml:space="preserve"> за мигачи</w:t>
       </w:r>
       <w:r>
         <w:rPr>
@@ -7709,6 +9372,7 @@
           <w:szCs w:val="24"/>
           <w:lang w:val="bg-BG"/>
         </w:rPr>
+        <w:lastRenderedPageBreak/>
         <w:t>Фоторезистор</w:t>
       </w:r>
       <w:proofErr w:type="spellEnd"/>
@@ -7793,14 +9457,14 @@
           <w:lang w:val="bg-BG"/>
         </w:rPr>
       </w:pPr>
-      <w:bookmarkStart w:id="13" w:name="_Toc450602160"/>
+      <w:bookmarkStart w:id="14" w:name="_Toc452932680"/>
       <w:r>
         <w:rPr>
           <w:lang w:val="bg-BG"/>
         </w:rPr>
         <w:t>Фарове</w:t>
       </w:r>
-      <w:bookmarkEnd w:id="13"/>
+      <w:bookmarkEnd w:id="14"/>
     </w:p>
     <w:p>
       <w:pPr>
@@ -7866,14 +9530,14 @@
           <w:lang w:val="bg-BG"/>
         </w:rPr>
       </w:pPr>
-      <w:bookmarkStart w:id="14" w:name="_Toc450602161"/>
+      <w:bookmarkStart w:id="15" w:name="_Toc452932681"/>
       <w:r>
         <w:rPr>
           <w:lang w:val="bg-BG"/>
         </w:rPr>
         <w:t>Мигачи</w:t>
       </w:r>
-      <w:bookmarkEnd w:id="14"/>
+      <w:bookmarkEnd w:id="15"/>
     </w:p>
     <w:p>
       <w:pPr>
@@ -7915,14 +9579,14 @@
           <w:lang w:val="bg-BG"/>
         </w:rPr>
       </w:pPr>
-      <w:bookmarkStart w:id="15" w:name="_Toc450602162"/>
+      <w:bookmarkStart w:id="16" w:name="_Toc452932682"/>
       <w:r>
         <w:rPr>
           <w:lang w:val="bg-BG"/>
         </w:rPr>
         <w:t>Аварийни светлини</w:t>
       </w:r>
-      <w:bookmarkEnd w:id="15"/>
+      <w:bookmarkEnd w:id="16"/>
     </w:p>
     <w:p>
       <w:pPr>
@@ -8005,14 +9669,14 @@
           <w:lang w:val="bg-BG"/>
         </w:rPr>
       </w:pPr>
-      <w:bookmarkStart w:id="16" w:name="_Toc450602163"/>
+      <w:bookmarkStart w:id="17" w:name="_Toc452932683"/>
       <w:r>
         <w:rPr>
           <w:lang w:val="bg-BG"/>
         </w:rPr>
         <w:t>Спирачки</w:t>
       </w:r>
-      <w:bookmarkEnd w:id="16"/>
+      <w:bookmarkEnd w:id="17"/>
     </w:p>
     <w:p>
       <w:r>
@@ -8029,15 +9693,14 @@
           <w:lang w:val="bg-BG"/>
         </w:rPr>
       </w:pPr>
-      <w:bookmarkStart w:id="17" w:name="_Toc450602164"/>
-      <w:r>
-        <w:rPr>
-          <w:lang w:val="bg-BG"/>
-        </w:rPr>
-        <w:lastRenderedPageBreak/>
+      <w:bookmarkStart w:id="18" w:name="_Toc452932684"/>
+      <w:r>
+        <w:rPr>
+          <w:lang w:val="bg-BG"/>
+        </w:rPr>
         <w:t>Комуникация между отделните части</w:t>
       </w:r>
-      <w:bookmarkEnd w:id="17"/>
+      <w:bookmarkEnd w:id="18"/>
     </w:p>
     <w:p>
       <w:pPr>
@@ -8050,15 +9713,275 @@
           <w:lang w:val="bg-BG"/>
         </w:rPr>
       </w:pPr>
-      <w:bookmarkStart w:id="18" w:name="_Toc450602165"/>
-      <w:r>
-        <w:rPr>
-          <w:lang w:val="bg-BG"/>
-        </w:rPr>
-        <w:t xml:space="preserve">Натискане на </w:t>
-      </w:r>
-      <w:r>
-        <w:rPr>
+      <w:bookmarkStart w:id="19" w:name="_Toc452932685"/>
+      <w:r>
+        <w:rPr>
+          <w:lang w:val="bg-BG"/>
+        </w:rPr>
+        <w:t>Превключване на състоянието на прекъсвача</w:t>
+      </w:r>
+      <w:r>
+        <w:rPr>
+          <w:lang w:val="bg-BG"/>
+        </w:rPr>
+        <w:t xml:space="preserve"> </w:t>
+      </w:r>
+      <w:r>
+        <w:rPr>
+          <w:lang w:val="bg-BG"/>
+        </w:rPr>
+        <w:t>за светлини</w:t>
+      </w:r>
+      <w:bookmarkEnd w:id="19"/>
+    </w:p>
+    <w:p>
+      <w:pPr>
+        <w:rPr>
+          <w:lang w:val="bg-BG"/>
+        </w:rPr>
+      </w:pPr>
+      <w:r>
+        <w:rPr>
+          <w:lang w:val="bg-BG"/>
+        </w:rPr>
+        <w:t xml:space="preserve">Комуникацията между хардуера и софтуера относно </w:t>
+      </w:r>
+      <w:r>
+        <w:rPr>
+          <w:lang w:val="bg-BG"/>
+        </w:rPr>
+        <w:t xml:space="preserve">смяната на светлините се извършва с помощта на </w:t>
+      </w:r>
+      <w:r>
+        <w:rPr>
+          <w:szCs w:val="24"/>
+          <w:lang w:val="bg-BG"/>
+        </w:rPr>
+        <w:t>прекъсвач</w:t>
+      </w:r>
+      <w:r>
+        <w:rPr>
+          <w:szCs w:val="24"/>
+          <w:lang w:val="bg-BG"/>
+        </w:rPr>
+        <w:t xml:space="preserve"> </w:t>
+      </w:r>
+      <w:r>
+        <w:rPr>
+          <w:lang w:val="bg-BG"/>
+        </w:rPr>
+        <w:t>№</w:t>
+      </w:r>
+      <w:r>
+        <w:rPr>
+          <w:lang w:val="bg-BG"/>
+        </w:rPr>
+        <w:t xml:space="preserve"> </w:t>
+      </w:r>
+      <w:r>
+        <w:rPr>
+          <w:lang w:val="bg-BG"/>
+        </w:rPr>
+        <w:t>13</w:t>
+      </w:r>
+      <w:r>
+        <w:rPr>
+          <w:lang w:val="bg-BG"/>
+        </w:rPr>
+        <w:t xml:space="preserve">. </w:t>
+      </w:r>
+      <w:r>
+        <w:rPr>
+          <w:lang w:val="bg-BG"/>
+        </w:rPr>
+        <w:t xml:space="preserve">Неговите три </w:t>
+      </w:r>
+      <w:r>
+        <w:rPr>
+          <w:lang w:val="bg-BG"/>
+        </w:rPr>
+        <w:t>позиции</w:t>
+      </w:r>
+      <w:r>
+        <w:rPr>
+          <w:lang w:val="bg-BG"/>
+        </w:rPr>
+        <w:t xml:space="preserve"> разграничават съответно три състояния</w:t>
+      </w:r>
+      <w:r>
+        <w:rPr>
+          <w:lang w:val="bg-BG"/>
+        </w:rPr>
+        <w:t xml:space="preserve"> на фаровете</w:t>
+      </w:r>
+      <w:r>
+        <w:rPr>
+          <w:lang w:val="bg-BG"/>
+        </w:rPr>
+        <w:t xml:space="preserve">. При всяко превключване към системата се изпраща сигнал, който се обработва от ядрото й. </w:t>
+      </w:r>
+    </w:p>
+    <w:p>
+      <w:pPr>
+        <w:rPr>
+          <w:lang w:val="bg-BG"/>
+        </w:rPr>
+      </w:pPr>
+      <w:r>
+        <w:rPr>
+          <w:lang w:val="bg-BG"/>
+        </w:rPr>
+        <w:t xml:space="preserve">Когато </w:t>
+      </w:r>
+      <w:r>
+        <w:rPr>
+          <w:szCs w:val="24"/>
+          <w:lang w:val="bg-BG"/>
+        </w:rPr>
+        <w:t xml:space="preserve">бутонът </w:t>
+      </w:r>
+      <w:r>
+        <w:rPr>
+          <w:lang w:val="bg-BG"/>
+        </w:rPr>
+        <w:t xml:space="preserve">е в най-лявото състояние системата ще го отчете като сигнал, че фаровете и габаритите трябва да се изключат. </w:t>
+      </w:r>
+      <w:r>
+        <w:rPr>
+          <w:lang w:val="bg-BG"/>
+        </w:rPr>
+        <w:t>Средното състояние сигнализира, че трябва да се включат късите светлини, заедно с габаритите. В крайното състояние системата ще включва дългите светлини</w:t>
+      </w:r>
+      <w:r>
+        <w:rPr>
+          <w:lang w:val="bg-BG"/>
+        </w:rPr>
+        <w:t xml:space="preserve"> и ще изключва късите, а габаритните ще запазят състоянието си.</w:t>
+      </w:r>
+    </w:p>
+    <w:p>
+      <w:pPr>
+        <w:pStyle w:val="Heading2"/>
+        <w:rPr>
+          <w:lang w:val="bg-BG"/>
+        </w:rPr>
+      </w:pPr>
+      <w:bookmarkStart w:id="20" w:name="_Toc452932686"/>
+      <w:r>
+        <w:rPr>
+          <w:lang w:val="bg-BG"/>
+        </w:rPr>
+        <w:lastRenderedPageBreak/>
+        <w:t xml:space="preserve">Превключване на </w:t>
+      </w:r>
+      <w:r>
+        <w:rPr>
+          <w:lang w:val="bg-BG"/>
+        </w:rPr>
+        <w:t>състоянието на прекъсвача</w:t>
+      </w:r>
+      <w:r>
+        <w:rPr>
+          <w:lang w:val="bg-BG"/>
+        </w:rPr>
+        <w:t xml:space="preserve"> </w:t>
+      </w:r>
+      <w:r>
+        <w:rPr>
+          <w:lang w:val="bg-BG"/>
+        </w:rPr>
+        <w:t>за мигачи</w:t>
+      </w:r>
+      <w:bookmarkEnd w:id="20"/>
+    </w:p>
+    <w:p>
+      <w:pPr>
+        <w:rPr>
+          <w:lang w:val="bg-BG"/>
+        </w:rPr>
+      </w:pPr>
+      <w:r>
+        <w:rPr>
+          <w:lang w:val="bg-BG"/>
+        </w:rPr>
+        <w:t>Задействането на мигачите №</w:t>
+      </w:r>
+      <w:r>
+        <w:rPr>
+          <w:lang w:val="bg-BG"/>
+        </w:rPr>
+        <w:t xml:space="preserve"> 5, № 6, № 7</w:t>
+      </w:r>
+      <w:r>
+        <w:rPr>
+          <w:lang w:val="bg-BG"/>
+        </w:rPr>
+        <w:t xml:space="preserve"> и №</w:t>
+      </w:r>
+      <w:r>
+        <w:rPr>
+          <w:lang w:val="bg-BG"/>
+        </w:rPr>
+        <w:t xml:space="preserve"> 8</w:t>
+      </w:r>
+      <w:r>
+        <w:rPr>
+          <w:lang w:val="bg-BG"/>
+        </w:rPr>
+        <w:t xml:space="preserve"> се управлява от </w:t>
+      </w:r>
+      <w:r>
+        <w:rPr>
+          <w:lang w:val="bg-BG"/>
+        </w:rPr>
+        <w:t>прекъсвач</w:t>
+      </w:r>
+      <w:r>
+        <w:rPr>
+          <w:lang w:val="bg-BG"/>
+        </w:rPr>
+        <w:t xml:space="preserve"> </w:t>
+      </w:r>
+      <w:r>
+        <w:rPr>
+          <w:lang w:val="bg-BG"/>
+        </w:rPr>
+        <w:t>№</w:t>
+      </w:r>
+      <w:r>
+        <w:rPr>
+          <w:lang w:val="bg-BG"/>
+        </w:rPr>
+        <w:t xml:space="preserve"> </w:t>
+      </w:r>
+      <w:r>
+        <w:rPr>
+          <w:lang w:val="bg-BG"/>
+        </w:rPr>
+        <w:t>14</w:t>
+      </w:r>
+      <w:r>
+        <w:rPr>
+          <w:lang w:val="bg-BG"/>
+        </w:rPr>
+        <w:t xml:space="preserve">. Той също има три състояния, но при него те изпълняват различна роля. </w:t>
+      </w:r>
+    </w:p>
+    <w:p>
+      <w:pPr>
+        <w:rPr>
+          <w:lang w:val="bg-BG"/>
+        </w:rPr>
+      </w:pPr>
+      <w:r>
+        <w:rPr>
+          <w:lang w:val="bg-BG"/>
+        </w:rPr>
+        <w:t xml:space="preserve">Всички мигачи са изключени, когато </w:t>
+      </w:r>
+      <w:r>
+        <w:rPr>
+          <w:szCs w:val="24"/>
           <w:lang w:val="bg-BG"/>
         </w:rPr>
         <w:t xml:space="preserve">бутона </w:t>
@@ -8067,64 +9990,113 @@
         <w:rPr>
           <w:lang w:val="bg-BG"/>
         </w:rPr>
-        <w:t>за светлини</w:t>
-      </w:r>
-      <w:bookmarkEnd w:id="18"/>
-    </w:p>
-    <w:p>
-      <w:pPr>
-        <w:rPr>
-          <w:lang w:val="bg-BG"/>
-        </w:rPr>
-      </w:pPr>
-      <w:r>
-        <w:rPr>
-          <w:lang w:val="bg-BG"/>
-        </w:rPr>
-        <w:t xml:space="preserve">Комуникацията между хардуера и софтуера относно </w:t>
-      </w:r>
-      <w:r>
-        <w:rPr>
-          <w:lang w:val="bg-BG"/>
-        </w:rPr>
-        <w:t xml:space="preserve">смяната на светлините се извършва с помощта на </w:t>
-      </w:r>
-      <w:r>
-        <w:rPr>
-          <w:szCs w:val="24"/>
-          <w:lang w:val="bg-BG"/>
-        </w:rPr>
-        <w:t xml:space="preserve">бутон </w:t>
-      </w:r>
-      <w:r>
-        <w:rPr>
-          <w:lang w:val="bg-BG"/>
-        </w:rPr>
-        <w:t>№</w:t>
-      </w:r>
-      <w:r>
-        <w:rPr>
-          <w:lang w:val="bg-BG"/>
-        </w:rPr>
+        <w:t>се намира в средното състояние. При преминаване в лявото мигач</w:t>
+      </w:r>
+      <w:r>
+        <w:rPr>
+          <w:lang w:val="bg-BG"/>
+        </w:rPr>
+        <w:t>и</w:t>
+      </w:r>
+      <w:r>
+        <w:rPr>
+          <w:lang w:val="bg-BG"/>
+        </w:rPr>
+        <w:t xml:space="preserve"> № 5 и № 7</w:t>
+      </w:r>
+      <w:r>
+        <w:rPr>
+          <w:lang w:val="bg-BG"/>
+        </w:rPr>
+        <w:t>се включват</w:t>
+      </w:r>
+      <w:r>
+        <w:rPr>
+          <w:lang w:val="bg-BG"/>
+        </w:rPr>
+        <w:t>. Аналогично при активно най-дясно състояние е нео</w:t>
+      </w:r>
+      <w:r>
+        <w:rPr>
+          <w:lang w:val="bg-BG"/>
+        </w:rPr>
+        <w:t>бходимо включването на мигачи № 6 и №8</w:t>
+      </w:r>
+      <w:r>
+        <w:rPr>
+          <w:lang w:val="bg-BG"/>
+        </w:rPr>
+        <w:t>.</w:t>
+      </w:r>
+    </w:p>
+    <w:p>
+      <w:pPr>
+        <w:pStyle w:val="Heading2"/>
+        <w:rPr>
+          <w:lang w:val="bg-BG"/>
+        </w:rPr>
+      </w:pPr>
+      <w:bookmarkStart w:id="21" w:name="_Toc452932687"/>
+      <w:r>
+        <w:rPr>
+          <w:lang w:val="bg-BG"/>
+        </w:rPr>
+        <w:t>Промяна на осветеността</w:t>
+      </w:r>
+      <w:bookmarkEnd w:id="21"/>
+    </w:p>
+    <w:p>
+      <w:pPr>
+        <w:rPr>
+          <w:lang w:val="bg-BG"/>
+        </w:rPr>
+      </w:pPr>
+      <w:proofErr w:type="spellStart"/>
+      <w:r>
+        <w:rPr>
+          <w:lang w:val="bg-BG"/>
+        </w:rPr>
+        <w:t>Фоторезисторът</w:t>
+      </w:r>
+      <w:proofErr w:type="spellEnd"/>
+      <w:r>
+        <w:rPr>
+          <w:lang w:val="bg-BG"/>
+        </w:rPr>
+        <w:t xml:space="preserve"> № 15 периодично подава информация за нивото на достигналата светлина до него</w:t>
+      </w:r>
+      <w:r>
         <w:t xml:space="preserve"> </w:t>
       </w:r>
-      <w:r>
-        <w:rPr>
-          <w:lang w:val="bg-BG"/>
-        </w:rPr>
-        <w:t>13</w:t>
-      </w:r>
-      <w:r>
-        <w:rPr>
-          <w:lang w:val="bg-BG"/>
-        </w:rPr>
-        <w:t xml:space="preserve">. </w:t>
-      </w:r>
-      <w:r>
-        <w:rPr>
-          <w:lang w:val="bg-BG"/>
-        </w:rPr>
-        <w:t xml:space="preserve">Неговите три състояния разграничават съответно три състояния. При всяко превключване към системата се изпраща сигнал, който се обработва от ядрото й. </w:t>
+      <w:proofErr w:type="spellStart"/>
+      <w:r>
+        <w:t>към</w:t>
+      </w:r>
+      <w:proofErr w:type="spellEnd"/>
+      <w:r>
+        <w:t xml:space="preserve"> </w:t>
+      </w:r>
+      <w:proofErr w:type="spellStart"/>
+      <w:r>
+        <w:t>двигателя</w:t>
+      </w:r>
+      <w:proofErr w:type="spellEnd"/>
+      <w:r>
+        <w:t xml:space="preserve"> </w:t>
+      </w:r>
+      <w:proofErr w:type="spellStart"/>
+      <w:r>
+        <w:t>на</w:t>
+      </w:r>
+      <w:proofErr w:type="spellEnd"/>
+      <w:r>
+        <w:t xml:space="preserve"> </w:t>
+      </w:r>
+      <w:r>
+        <w:rPr>
+          <w:lang w:val="bg-BG"/>
+        </w:rPr>
+        <w:t>системата. С тези данни той трябва да съобрази дали нивото на осветеност е достатъчно ниско, за да включи късите и габаритните светлини, ако преди това не в такова състояние. В обрания случай при наличие на много светлина софтуерната част трябва да изключи всички фаровете и габаритни светлини.</w:t>
       </w:r>
     </w:p>
     <w:p>
@@ -8139,30 +10111,32 @@
         </w:rPr>
         <w:t xml:space="preserve">Когато </w:t>
       </w:r>
-      <w:r>
-        <w:rPr>
-          <w:szCs w:val="24"/>
-          <w:lang w:val="bg-BG"/>
-        </w:rPr>
-        <w:t xml:space="preserve">бутонът </w:t>
-      </w:r>
-      <w:r>
-        <w:rPr>
-          <w:lang w:val="bg-BG"/>
-        </w:rPr>
-        <w:t xml:space="preserve">е в най-лявото състояние системата ще го отчете като сигнал, че фаровете и габаритите трябва да се изключат. </w:t>
-      </w:r>
-      <w:r>
-        <w:rPr>
-          <w:lang w:val="bg-BG"/>
-        </w:rPr>
-        <w:t>Средното състояние сигнализира, че трябва да се включат късите светлини, заедно с габаритите. В крайното състояние системата ще включва дългите светлини</w:t>
-      </w:r>
-      <w:r>
-        <w:rPr>
-          <w:lang w:val="bg-BG"/>
-        </w:rPr>
-        <w:t xml:space="preserve"> и ще изключва късите, а габаритните ще запазят състоянието си.</w:t>
+      <w:proofErr w:type="spellStart"/>
+      <w:r>
+        <w:rPr>
+          <w:lang w:val="bg-BG"/>
+        </w:rPr>
+        <w:t>фотосензорът</w:t>
+      </w:r>
+      <w:proofErr w:type="spellEnd"/>
+      <w:r>
+        <w:rPr>
+          <w:lang w:val="bg-BG"/>
+        </w:rPr>
+        <w:t xml:space="preserve"> е отчел наличието на ниско количество светлина, бутонът № 13 променя поведението си, като той остава с 2 състояния. Те се използват за включване и изключване на дългите светлини, а останалите състояния за включване и изключване на късите и габаритните светлини се забраняват. </w:t>
+      </w:r>
+    </w:p>
+    <w:p>
+      <w:pPr>
+        <w:rPr>
+          <w:lang w:val="bg-BG"/>
+        </w:rPr>
+      </w:pPr>
+      <w:r>
+        <w:rPr>
+          <w:lang w:val="bg-BG"/>
+        </w:rPr>
+        <w:t>При автоматично изключване на светлините продиктувано от получени данни за добра осветеност, системата запазва състоянието на светлините и при повторно включване директно го използва. Така например при включени дълги светлини се прихванат благоприятни данни за осветеността на околната среда и всички светлини се изключат, състоянието което се пази е на включени дълги светлини. Когато светлините заработят отново то автоматично ще бъдат включени и дългите светлини.</w:t>
       </w:r>
     </w:p>
     <w:p>
@@ -8172,44 +10146,86 @@
           <w:lang w:val="bg-BG"/>
         </w:rPr>
       </w:pPr>
-      <w:bookmarkStart w:id="19" w:name="_Toc450602166"/>
-      <w:r>
-        <w:rPr>
-          <w:lang w:val="bg-BG"/>
-        </w:rPr>
-        <w:t xml:space="preserve">Натискане на </w:t>
-      </w:r>
-      <w:r>
-        <w:rPr>
-          <w:lang w:val="bg-BG"/>
-        </w:rPr>
-        <w:t xml:space="preserve">бутона </w:t>
-      </w:r>
-      <w:r>
-        <w:rPr>
-          <w:lang w:val="bg-BG"/>
-        </w:rPr>
-        <w:t>за мигачи</w:t>
-      </w:r>
-      <w:bookmarkEnd w:id="19"/>
-    </w:p>
-    <w:p>
-      <w:pPr>
-        <w:rPr>
-          <w:lang w:val="bg-BG"/>
-        </w:rPr>
-      </w:pPr>
-      <w:r>
-        <w:rPr>
-          <w:lang w:val="bg-BG"/>
-        </w:rPr>
-        <w:t>Задействането на мигачите №</w:t>
-      </w:r>
-      <w:r>
-        <w:rPr>
-          <w:lang w:val="bg-BG"/>
-        </w:rPr>
-        <w:t xml:space="preserve"> 5, № 6, № 7</w:t>
+      <w:bookmarkStart w:id="22" w:name="_Toc452932688"/>
+      <w:r>
+        <w:rPr>
+          <w:lang w:val="bg-BG"/>
+        </w:rPr>
+        <w:t>Натискане на бутона за аварийни светлини</w:t>
+      </w:r>
+      <w:bookmarkEnd w:id="22"/>
+    </w:p>
+    <w:p>
+      <w:pPr>
+        <w:rPr>
+          <w:lang w:val="bg-BG"/>
+        </w:rPr>
+      </w:pPr>
+      <w:r>
+        <w:rPr>
+          <w:lang w:val="bg-BG"/>
+        </w:rPr>
+        <w:t>Бутон №</w:t>
+      </w:r>
+      <w:r>
+        <w:rPr>
+          <w:lang w:val="bg-BG"/>
+        </w:rPr>
+        <w:t xml:space="preserve"> </w:t>
+      </w:r>
+      <w:r>
+        <w:rPr>
+          <w:lang w:val="bg-BG"/>
+        </w:rPr>
+        <w:t>16 се използва да обозначи дали има нужда да се включат аварийни светлини. Този компонент е снабден с 2 състояния – активно и неактивно. При преминаване към активно</w:t>
+      </w:r>
+      <w:r>
+        <w:rPr>
+          <w:lang w:val="bg-BG"/>
+        </w:rPr>
+        <w:t>(натиснато)</w:t>
+      </w:r>
+      <w:r>
+        <w:rPr>
+          <w:lang w:val="bg-BG"/>
+        </w:rPr>
+        <w:t xml:space="preserve"> състояние си</w:t>
+      </w:r>
+      <w:r>
+        <w:rPr>
+          <w:lang w:val="bg-BG"/>
+        </w:rPr>
+        <w:t>стемата разчита този сигнал и включва аварийните светлини, т.е. четирите мигача №</w:t>
+      </w:r>
+      <w:r>
+        <w:rPr>
+          <w:lang w:val="bg-BG"/>
+        </w:rPr>
+        <w:t xml:space="preserve"> 5</w:t>
+      </w:r>
+      <w:r>
+        <w:rPr>
+          <w:lang w:val="bg-BG"/>
+        </w:rPr>
+        <w:t>, №</w:t>
+      </w:r>
+      <w:r>
+        <w:rPr>
+          <w:lang w:val="bg-BG"/>
+        </w:rPr>
+        <w:t xml:space="preserve"> 6</w:t>
+      </w:r>
+      <w:r>
+        <w:rPr>
+          <w:lang w:val="bg-BG"/>
+        </w:rPr>
+        <w:t>, №</w:t>
+      </w:r>
+      <w:r>
+        <w:rPr>
+          <w:lang w:val="bg-BG"/>
+        </w:rPr>
+        <w:t xml:space="preserve"> 7</w:t>
       </w:r>
       <w:r>
         <w:rPr>
@@ -8227,13 +10243,42 @@
         <w:rPr>
           <w:lang w:val="bg-BG"/>
         </w:rPr>
-        <w:t xml:space="preserve"> се управлява от </w:t>
-      </w:r>
-      <w:r>
-        <w:rPr>
-          <w:lang w:val="bg-BG"/>
-        </w:rPr>
-        <w:t>бутон</w:t>
+        <w:t>. Изключването на аварийните светлини става чрез повторно натискане върху бутона.</w:t>
+      </w:r>
+    </w:p>
+    <w:p>
+      <w:pPr>
+        <w:pStyle w:val="Heading2"/>
+        <w:rPr>
+          <w:lang w:val="bg-BG"/>
+        </w:rPr>
+      </w:pPr>
+      <w:bookmarkStart w:id="23" w:name="_Toc452932689"/>
+      <w:r>
+        <w:rPr>
+          <w:lang w:val="bg-BG"/>
+        </w:rPr>
+        <w:t>Натискане на бутона за спирачки</w:t>
+      </w:r>
+      <w:bookmarkEnd w:id="23"/>
+    </w:p>
+    <w:p>
+      <w:pPr>
+        <w:rPr>
+          <w:lang w:val="bg-BG"/>
+        </w:rPr>
+      </w:pPr>
+      <w:r>
+        <w:rPr>
+          <w:lang w:val="bg-BG"/>
+        </w:rPr>
+        <w:t>Задействането на стоповете в конструкцията</w:t>
+      </w:r>
+      <w:r>
+        <w:rPr>
+          <w:lang w:val="bg-BG"/>
+        </w:rPr>
+        <w:t xml:space="preserve"> се осъществява с помощта на бутон №</w:t>
       </w:r>
       <w:r>
         <w:rPr>
@@ -8245,382 +10290,144 @@
         <w:rPr>
           <w:lang w:val="bg-BG"/>
         </w:rPr>
-        <w:t>№</w:t>
-      </w:r>
-      <w:r>
-        <w:rPr>
-          <w:lang w:val="bg-BG"/>
-        </w:rPr>
+        <w:t>17. При него ключовото е, че той не задържа активно състояние, т.е. след отпускане на бутона той се връща в изходно положение. Ето защо стоповете №</w:t>
+      </w:r>
+      <w:r>
+        <w:rPr>
+          <w:lang w:val="bg-BG"/>
+        </w:rPr>
+        <w:t xml:space="preserve"> 11</w:t>
+      </w:r>
+      <w:r>
+        <w:rPr>
+          <w:lang w:val="bg-BG"/>
+        </w:rPr>
+        <w:t xml:space="preserve"> и №</w:t>
+      </w:r>
+      <w:r>
+        <w:rPr>
+          <w:lang w:val="bg-BG"/>
+        </w:rPr>
+        <w:t xml:space="preserve"> 12</w:t>
+      </w:r>
+      <w:r>
+        <w:rPr>
+          <w:lang w:val="bg-BG"/>
+        </w:rPr>
+        <w:t>се включват единствено докато бутонът се задържи ръчно в активно състояние.</w:t>
+      </w:r>
+    </w:p>
+    <w:p>
+      <w:pPr>
+        <w:spacing w:after="160" w:line="259" w:lineRule="auto"/>
+        <w:ind w:firstLine="0"/>
+        <w:jc w:val="left"/>
+        <w:rPr>
+          <w:lang w:val="bg-BG"/>
+        </w:rPr>
+      </w:pPr>
+      <w:r>
+        <w:rPr>
+          <w:lang w:val="bg-BG"/>
+        </w:rPr>
+        <w:br w:type="page"/>
+      </w:r>
+    </w:p>
+    <w:p>
+      <w:pPr>
+        <w:pStyle w:val="Heading1"/>
+        <w:numPr>
+          <w:ilvl w:val="0"/>
+          <w:numId w:val="0"/>
+        </w:numPr>
+        <w:ind w:left="414"/>
+        <w:jc w:val="center"/>
+        <w:rPr>
+          <w:lang w:val="bg-BG"/>
+        </w:rPr>
+      </w:pPr>
+      <w:bookmarkStart w:id="24" w:name="_Toc452932690"/>
+      <w:r>
+        <w:rPr>
+          <w:lang w:val="bg-BG"/>
+        </w:rPr>
+        <w:lastRenderedPageBreak/>
+        <w:t>ПРИЛОЖЕНИЯ</w:t>
+      </w:r>
+      <w:bookmarkEnd w:id="24"/>
+    </w:p>
+    <w:p/>
+    <w:p>
+      <w:pPr>
+        <w:jc w:val="right"/>
+        <w:rPr>
+          <w:lang w:val="bg-BG"/>
+        </w:rPr>
+      </w:pPr>
+      <w:r>
+        <w:rPr>
+          <w:lang w:val="bg-BG"/>
+        </w:rPr>
+        <w:t>ПРИЛОЖЕНИЕ 1</w:t>
+      </w:r>
+    </w:p>
+    <w:p>
+      <w:pPr>
+        <w:rPr>
+          <w:lang w:val="bg-BG"/>
+        </w:rPr>
+      </w:pPr>
+      <w:r>
+        <w:rPr>
+          <w:lang w:val="bg-BG"/>
+        </w:rPr>
+        <w:t xml:space="preserve">Файл </w:t>
+      </w:r>
+      <w:r>
+        <w:t>arduino-duemilanove-schematic.pdf</w:t>
+      </w:r>
+      <w:r>
         <w:t xml:space="preserve"> </w:t>
       </w:r>
-      <w:r>
-        <w:rPr>
-          <w:lang w:val="bg-BG"/>
-        </w:rPr>
-        <w:t>14</w:t>
-      </w:r>
-      <w:r>
-        <w:rPr>
-          <w:lang w:val="bg-BG"/>
-        </w:rPr>
-        <w:t xml:space="preserve">. Той също има три състояния, но при него те изпълняват различна роля. </w:t>
-      </w:r>
-    </w:p>
-    <w:p>
-      <w:pPr>
-        <w:rPr>
-          <w:lang w:val="bg-BG"/>
-        </w:rPr>
-      </w:pPr>
-      <w:r>
-        <w:rPr>
-          <w:lang w:val="bg-BG"/>
-        </w:rPr>
-        <w:t xml:space="preserve">Всички мигачи са изключени, когато </w:t>
-      </w:r>
-      <w:r>
-        <w:rPr>
-          <w:szCs w:val="24"/>
-          <w:lang w:val="bg-BG"/>
-        </w:rPr>
-        <w:t xml:space="preserve">бутона </w:t>
-      </w:r>
-      <w:r>
-        <w:rPr>
-          <w:lang w:val="bg-BG"/>
-        </w:rPr>
-        <w:t>се намира в средното състояние. При преминаване в лявото мигач</w:t>
-      </w:r>
-      <w:r>
-        <w:rPr>
-          <w:lang w:val="bg-BG"/>
-        </w:rPr>
-        <w:t>и</w:t>
-      </w:r>
-      <w:r>
-        <w:rPr>
-          <w:lang w:val="bg-BG"/>
-        </w:rPr>
-        <w:t xml:space="preserve"> № 5 и № 7</w:t>
-      </w:r>
-      <w:r>
-        <w:rPr>
-          <w:lang w:val="bg-BG"/>
-        </w:rPr>
-        <w:t>се включват</w:t>
-      </w:r>
-      <w:r>
-        <w:rPr>
-          <w:lang w:val="bg-BG"/>
-        </w:rPr>
-        <w:t>. Аналогично при активно най-дясно състояние е нео</w:t>
-      </w:r>
-      <w:r>
-        <w:rPr>
-          <w:lang w:val="bg-BG"/>
-        </w:rPr>
-        <w:t>бходимо включването на мигачи № 6 и №8</w:t>
-      </w:r>
-      <w:r>
-        <w:rPr>
-          <w:lang w:val="bg-BG"/>
-        </w:rPr>
+      <w:proofErr w:type="spellStart"/>
+      <w:r>
+        <w:t>съдържа</w:t>
+      </w:r>
+      <w:proofErr w:type="spellEnd"/>
+      <w:r>
+        <w:t xml:space="preserve"> </w:t>
+      </w:r>
+      <w:proofErr w:type="spellStart"/>
+      <w:r>
+        <w:t>електрическата</w:t>
+      </w:r>
+      <w:proofErr w:type="spellEnd"/>
+      <w:r>
+        <w:t xml:space="preserve"> </w:t>
+      </w:r>
+      <w:proofErr w:type="spellStart"/>
+      <w:r>
+        <w:t>схема</w:t>
+      </w:r>
+      <w:proofErr w:type="spellEnd"/>
+      <w:r>
+        <w:t xml:space="preserve"> </w:t>
+      </w:r>
+      <w:proofErr w:type="spellStart"/>
+      <w:r>
+        <w:t>на</w:t>
+      </w:r>
+      <w:proofErr w:type="spellEnd"/>
+      <w:r>
+        <w:t xml:space="preserve"> Arduino </w:t>
+      </w:r>
+      <w:proofErr w:type="spellStart"/>
+      <w:r>
+        <w:t>Duemilanove</w:t>
+      </w:r>
+      <w:proofErr w:type="spellEnd"/>
+      <w:r>
         <w:t>.</w:t>
-      </w:r>
-    </w:p>
-    <w:p>
-      <w:pPr>
-        <w:pStyle w:val="Heading2"/>
-        <w:rPr>
-          <w:lang w:val="bg-BG"/>
-        </w:rPr>
-      </w:pPr>
-      <w:bookmarkStart w:id="20" w:name="_Toc450602167"/>
-      <w:r>
-        <w:rPr>
-          <w:lang w:val="bg-BG"/>
-        </w:rPr>
-        <w:t>Промяна на осветеността</w:t>
-      </w:r>
-      <w:bookmarkEnd w:id="20"/>
-    </w:p>
-    <w:p>
-      <w:pPr>
-        <w:rPr>
-          <w:lang w:val="bg-BG"/>
-        </w:rPr>
-      </w:pPr>
-      <w:proofErr w:type="spellStart"/>
-      <w:r>
-        <w:rPr>
-          <w:lang w:val="bg-BG"/>
-        </w:rPr>
-        <w:t>Фоторезисторът</w:t>
-      </w:r>
-      <w:proofErr w:type="spellEnd"/>
-      <w:r>
-        <w:rPr>
-          <w:lang w:val="bg-BG"/>
-        </w:rPr>
-        <w:t xml:space="preserve"> № 15 периодично подава информация за нивото на достигналата светлина до него</w:t>
-      </w:r>
-      <w:r>
-        <w:t xml:space="preserve"> </w:t>
-      </w:r>
-      <w:proofErr w:type="spellStart"/>
-      <w:r>
-        <w:t>към</w:t>
-      </w:r>
-      <w:proofErr w:type="spellEnd"/>
-      <w:r>
-        <w:t xml:space="preserve"> </w:t>
-      </w:r>
-      <w:proofErr w:type="spellStart"/>
-      <w:r>
-        <w:t>двигателя</w:t>
-      </w:r>
-      <w:proofErr w:type="spellEnd"/>
-      <w:r>
-        <w:t xml:space="preserve"> </w:t>
-      </w:r>
-      <w:proofErr w:type="spellStart"/>
-      <w:r>
-        <w:t>на</w:t>
-      </w:r>
-      <w:proofErr w:type="spellEnd"/>
-      <w:r>
-        <w:t xml:space="preserve"> </w:t>
-      </w:r>
-      <w:r>
-        <w:rPr>
-          <w:lang w:val="bg-BG"/>
-        </w:rPr>
-        <w:t>системата. С тези данни той трябва да съобрази дали нивото на осветеност е достатъчно ниско, за да включи късите и габаритните светлини, ако преди това не в такова състояние. В обрания случай при наличие на много светлина софтуерната част трябва да изключи всички фаровете и габаритни светлини.</w:t>
-      </w:r>
-    </w:p>
-    <w:p>
-      <w:pPr>
-        <w:rPr>
-          <w:lang w:val="bg-BG"/>
-        </w:rPr>
-      </w:pPr>
-      <w:r>
-        <w:rPr>
-          <w:lang w:val="bg-BG"/>
-        </w:rPr>
-        <w:t xml:space="preserve">Когато </w:t>
-      </w:r>
-      <w:proofErr w:type="spellStart"/>
-      <w:r>
-        <w:rPr>
-          <w:lang w:val="bg-BG"/>
-        </w:rPr>
-        <w:t>фотосензорът</w:t>
-      </w:r>
-      <w:proofErr w:type="spellEnd"/>
-      <w:r>
-        <w:rPr>
-          <w:lang w:val="bg-BG"/>
-        </w:rPr>
-        <w:t xml:space="preserve"> е отчел наличието на ниско количество светлина, бутонът № 13 променя поведението си, като той остава с 2 състояния. Те се използват за включване и изключване на дългите светлини, а останалите състояния за включване и изключване на късите и габаритните светлини се забраняват. </w:t>
-      </w:r>
-    </w:p>
-    <w:p>
-      <w:pPr>
-        <w:rPr>
-          <w:lang w:val="bg-BG"/>
-        </w:rPr>
-      </w:pPr>
-      <w:r>
-        <w:rPr>
-          <w:lang w:val="bg-BG"/>
-        </w:rPr>
-        <w:t>При автоматично изключване на светлините продиктувано от получени данни за добра осветеност, системата запазва състоянието на светлините и при повторно включване директно го използва. Така например при включени дълги светлини се прихванат благоприятни данни за осветеността на околната среда и всички светлини се изключат, състоянието което се пази е на включени дълги светлини. Когато светлините заработят отново то автоматично ще бъдат включени и дългите светлини.</w:t>
-      </w:r>
-    </w:p>
-    <w:p>
-      <w:pPr>
-        <w:pStyle w:val="Heading2"/>
-        <w:rPr>
-          <w:lang w:val="bg-BG"/>
-        </w:rPr>
-      </w:pPr>
-      <w:bookmarkStart w:id="21" w:name="_Toc450602168"/>
-      <w:r>
-        <w:rPr>
-          <w:lang w:val="bg-BG"/>
-        </w:rPr>
-        <w:t>Натискане на бутона за аварийни светлини</w:t>
-      </w:r>
-      <w:bookmarkEnd w:id="21"/>
-    </w:p>
-    <w:p>
-      <w:pPr>
-        <w:rPr>
-          <w:lang w:val="bg-BG"/>
-        </w:rPr>
-      </w:pPr>
-      <w:r>
-        <w:rPr>
-          <w:lang w:val="bg-BG"/>
-        </w:rPr>
-        <w:t>Бутон №</w:t>
-      </w:r>
-      <w:r>
-        <w:rPr>
-          <w:lang w:val="bg-BG"/>
-        </w:rPr>
-        <w:t xml:space="preserve"> </w:t>
-      </w:r>
-      <w:r>
-        <w:rPr>
-          <w:lang w:val="bg-BG"/>
-        </w:rPr>
-        <w:t xml:space="preserve">16 се използва да обозначи дали има нужда да се включат аварийни светлини. Този компонент е снабден с 2 състояния – активно и неактивно. При преминаване </w:t>
-      </w:r>
-      <w:r>
-        <w:rPr>
-          <w:lang w:val="bg-BG"/>
-        </w:rPr>
-        <w:lastRenderedPageBreak/>
-        <w:t>към активно</w:t>
-      </w:r>
-      <w:r>
-        <w:rPr>
-          <w:lang w:val="bg-BG"/>
-        </w:rPr>
-        <w:t>(натиснато)</w:t>
-      </w:r>
-      <w:r>
-        <w:rPr>
-          <w:lang w:val="bg-BG"/>
-        </w:rPr>
-        <w:t xml:space="preserve"> състояние си</w:t>
-      </w:r>
-      <w:r>
-        <w:rPr>
-          <w:lang w:val="bg-BG"/>
-        </w:rPr>
-        <w:t>стемата разчита този сигнал и включва аварийните светлини, т.е. четирите мигача №</w:t>
-      </w:r>
-      <w:r>
-        <w:rPr>
-          <w:lang w:val="bg-BG"/>
-        </w:rPr>
-        <w:t xml:space="preserve"> 5</w:t>
-      </w:r>
-      <w:r>
-        <w:rPr>
-          <w:lang w:val="bg-BG"/>
-        </w:rPr>
-        <w:t>, №</w:t>
-      </w:r>
-      <w:r>
-        <w:rPr>
-          <w:lang w:val="bg-BG"/>
-        </w:rPr>
-        <w:t xml:space="preserve"> 6</w:t>
-      </w:r>
-      <w:r>
-        <w:rPr>
-          <w:lang w:val="bg-BG"/>
-        </w:rPr>
-        <w:t>, №</w:t>
-      </w:r>
-      <w:r>
-        <w:rPr>
-          <w:lang w:val="bg-BG"/>
-        </w:rPr>
-        <w:t xml:space="preserve"> 7</w:t>
-      </w:r>
-      <w:r>
-        <w:rPr>
-          <w:lang w:val="bg-BG"/>
-        </w:rPr>
-        <w:t xml:space="preserve"> и №</w:t>
-      </w:r>
-      <w:r>
-        <w:rPr>
-          <w:lang w:val="bg-BG"/>
-        </w:rPr>
-        <w:t xml:space="preserve"> 8</w:t>
-      </w:r>
-      <w:r>
-        <w:rPr>
-          <w:lang w:val="bg-BG"/>
-        </w:rPr>
-        <w:t>. Изключването на аварийните светлини става чрез повторно натискане върху бутона.</w:t>
-      </w:r>
-    </w:p>
-    <w:p>
-      <w:pPr>
-        <w:pStyle w:val="Heading2"/>
-        <w:rPr>
-          <w:lang w:val="bg-BG"/>
-        </w:rPr>
-      </w:pPr>
-      <w:bookmarkStart w:id="22" w:name="_Toc450602169"/>
-      <w:r>
-        <w:rPr>
-          <w:lang w:val="bg-BG"/>
-        </w:rPr>
-        <w:t>Натискане на бутона за спирачки</w:t>
-      </w:r>
-      <w:bookmarkEnd w:id="22"/>
-    </w:p>
-    <w:p>
-      <w:pPr>
-        <w:rPr>
-          <w:lang w:val="bg-BG"/>
-        </w:rPr>
-      </w:pPr>
-      <w:r>
-        <w:rPr>
-          <w:lang w:val="bg-BG"/>
-        </w:rPr>
-        <w:t>Задействането на стоповете в конструкцията</w:t>
-      </w:r>
-      <w:r>
-        <w:rPr>
-          <w:lang w:val="bg-BG"/>
-        </w:rPr>
-        <w:t xml:space="preserve"> се осъществява с помощта на бутон №</w:t>
-      </w:r>
-      <w:r>
-        <w:rPr>
-          <w:lang w:val="bg-BG"/>
-        </w:rPr>
-        <w:t xml:space="preserve"> </w:t>
-      </w:r>
-      <w:r>
-        <w:rPr>
-          <w:lang w:val="bg-BG"/>
-        </w:rPr>
-        <w:t>17. При него ключовото е, че той не задържа активно състояние, т.е. след отпускане на бутона той се връща в изходно положение. Ето защо стоповете №</w:t>
-      </w:r>
-      <w:r>
-        <w:rPr>
-          <w:lang w:val="bg-BG"/>
-        </w:rPr>
-        <w:t xml:space="preserve"> 11</w:t>
-      </w:r>
-      <w:r>
-        <w:rPr>
-          <w:lang w:val="bg-BG"/>
-        </w:rPr>
-        <w:t xml:space="preserve"> и №</w:t>
-      </w:r>
-      <w:r>
-        <w:rPr>
-          <w:lang w:val="bg-BG"/>
-        </w:rPr>
-        <w:t xml:space="preserve"> 12</w:t>
-      </w:r>
-      <w:r>
-        <w:rPr>
-          <w:lang w:val="bg-BG"/>
-        </w:rPr>
-        <w:t>се включват единствено докато бутонът се задържи ръчно в активно състояние.</w:t>
       </w:r>
     </w:p>
     <w:sectPr>
@@ -8693,7 +10500,7 @@
           <w:rPr>
             <w:noProof/>
           </w:rPr>
-          <w:t>5</w:t>
+          <w:t>11</w:t>
         </w:r>
         <w:r>
           <w:rPr>
@@ -10331,7 +12138,7 @@
     <w:uiPriority w:val="9"/>
     <w:unhideWhenUsed/>
     <w:qFormat/>
-    <w:rsid w:val="00C14F45"/>
+    <w:rsid w:val="00A070F4"/>
     <w:pPr>
       <w:keepNext/>
       <w:keepLines/>
@@ -10340,13 +12147,38 @@
     </w:pPr>
     <w:rPr>
       <w:rFonts w:eastAsiaTheme="majorEastAsia" w:cstheme="majorBidi"/>
+      <w:b/>
       <w:szCs w:val="24"/>
       <w:u w:val="single"/>
+    </w:rPr>
+  </w:style>
+  <w:style w:type="paragraph" w:styleId="Heading4">
+    <w:name w:val="heading 4"/>
+    <w:basedOn w:val="Normal"/>
+    <w:next w:val="Normal"/>
+    <w:link w:val="Heading4Char"/>
+    <w:uiPriority w:val="9"/>
+    <w:semiHidden/>
+    <w:unhideWhenUsed/>
+    <w:qFormat/>
+    <w:rsid w:val="00167B1F"/>
+    <w:pPr>
+      <w:keepNext/>
+      <w:keepLines/>
+      <w:spacing w:before="40" w:after="0"/>
+      <w:outlineLvl w:val="3"/>
+    </w:pPr>
+    <w:rPr>
+      <w:rFonts w:asciiTheme="majorHAnsi" w:eastAsiaTheme="majorEastAsia" w:hAnsiTheme="majorHAnsi" w:cstheme="majorBidi"/>
+      <w:i/>
+      <w:iCs/>
+      <w:color w:val="2E74B5" w:themeColor="accent1" w:themeShade="BF"/>
     </w:rPr>
   </w:style>
   <w:style w:type="character" w:default="1" w:styleId="DefaultParagraphFont">
     <w:name w:val="Default Paragraph Font"/>
     <w:uiPriority w:val="1"/>
+    <w:semiHidden/>
     <w:unhideWhenUsed/>
   </w:style>
   <w:style w:type="table" w:default="1" w:styleId="TableNormal">
@@ -10491,9 +12323,10 @@
     <w:basedOn w:val="DefaultParagraphFont"/>
     <w:link w:val="Heading3"/>
     <w:uiPriority w:val="9"/>
-    <w:rsid w:val="00C14F45"/>
+    <w:rsid w:val="00A070F4"/>
     <w:rPr>
       <w:rFonts w:ascii="Times New Roman" w:eastAsiaTheme="majorEastAsia" w:hAnsi="Times New Roman" w:cstheme="majorBidi"/>
+      <w:b/>
       <w:sz w:val="24"/>
       <w:szCs w:val="24"/>
       <w:u w:val="single"/>
@@ -10688,6 +12521,21 @@
     <w:name w:val="_5yl5"/>
     <w:basedOn w:val="DefaultParagraphFont"/>
     <w:rsid w:val="00A92704"/>
+  </w:style>
+  <w:style w:type="character" w:customStyle="1" w:styleId="Heading4Char">
+    <w:name w:val="Heading 4 Char"/>
+    <w:basedOn w:val="DefaultParagraphFont"/>
+    <w:link w:val="Heading4"/>
+    <w:uiPriority w:val="9"/>
+    <w:semiHidden/>
+    <w:rsid w:val="00167B1F"/>
+    <w:rPr>
+      <w:rFonts w:asciiTheme="majorHAnsi" w:eastAsiaTheme="majorEastAsia" w:hAnsiTheme="majorHAnsi" w:cstheme="majorBidi"/>
+      <w:i/>
+      <w:iCs/>
+      <w:color w:val="2E74B5" w:themeColor="accent1" w:themeShade="BF"/>
+      <w:sz w:val="24"/>
+    </w:rPr>
   </w:style>
 </w:styles>
 </file>
@@ -10958,7 +12806,7 @@
 </file>
 
 <file path=customXml/itemProps1.xml><?xml version="1.0" encoding="utf-8"?>
-<ds:datastoreItem xmlns:ds="http://schemas.openxmlformats.org/officeDocument/2006/customXml" ds:itemID="{CD108998-0069-4F12-95ED-221CB5EF79E2}">
+<ds:datastoreItem xmlns:ds="http://schemas.openxmlformats.org/officeDocument/2006/customXml" ds:itemID="{E3247675-EFA9-47DA-A0D7-18DD109BD7C3}">
   <ds:schemaRefs>
     <ds:schemaRef ds:uri="http://schemas.openxmlformats.org/officeDocument/2006/bibliography"/>
   </ds:schemaRefs>

</xml_diff>